<commit_message>
add on species list in csv format
</commit_message>
<xml_diff>
--- a/data/Table 2-Lycium spp.docx
+++ b/data/Table 2-Lycium spp.docx
@@ -1,6 +1,6 @@
 
 <file path=word/document.xml><?xml version="1.0" encoding="utf-8"?>
-<w:document xmlns:wpc="http://schemas.microsoft.com/office/word/2010/wordprocessingCanvas" xmlns:mc="http://schemas.openxmlformats.org/markup-compatibility/2006" xmlns:o="urn:schemas-microsoft-com:office:office" xmlns:r="http://schemas.openxmlformats.org/officeDocument/2006/relationships" xmlns:m="http://schemas.openxmlformats.org/officeDocument/2006/math" xmlns:v="urn:schemas-microsoft-com:vml" xmlns:wp14="http://schemas.microsoft.com/office/word/2010/wordprocessingDrawing" xmlns:wp="http://schemas.openxmlformats.org/drawingml/2006/wordprocessingDrawing" xmlns:w10="urn:schemas-microsoft-com:office:word" xmlns:w="http://schemas.openxmlformats.org/wordprocessingml/2006/main" xmlns:w14="http://schemas.microsoft.com/office/word/2010/wordml" xmlns:wpg="http://schemas.microsoft.com/office/word/2010/wordprocessingGroup" xmlns:wpi="http://schemas.microsoft.com/office/word/2010/wordprocessingInk" xmlns:wne="http://schemas.microsoft.com/office/word/2006/wordml" xmlns:wps="http://schemas.microsoft.com/office/word/2010/wordprocessingShape" mc:Ignorable="w14 wp14">
+<w:document xmlns:wpc="http://schemas.microsoft.com/office/word/2010/wordprocessingCanvas" xmlns:mo="http://schemas.microsoft.com/office/mac/office/2008/main" xmlns:mc="http://schemas.openxmlformats.org/markup-compatibility/2006" xmlns:mv="urn:schemas-microsoft-com:mac:vml" xmlns:o="urn:schemas-microsoft-com:office:office" xmlns:r="http://schemas.openxmlformats.org/officeDocument/2006/relationships" xmlns:m="http://schemas.openxmlformats.org/officeDocument/2006/math" xmlns:v="urn:schemas-microsoft-com:vml" xmlns:wp14="http://schemas.microsoft.com/office/word/2010/wordprocessingDrawing" xmlns:wp="http://schemas.openxmlformats.org/drawingml/2006/wordprocessingDrawing" xmlns:w10="urn:schemas-microsoft-com:office:word" xmlns:w="http://schemas.openxmlformats.org/wordprocessingml/2006/main" xmlns:w14="http://schemas.microsoft.com/office/word/2010/wordml" xmlns:wpg="http://schemas.microsoft.com/office/word/2010/wordprocessingGroup" xmlns:wpi="http://schemas.microsoft.com/office/word/2010/wordprocessingInk" xmlns:wne="http://schemas.microsoft.com/office/word/2006/wordml" xmlns:wps="http://schemas.microsoft.com/office/word/2010/wordprocessingShape" mc:Ignorable="w14 wp14">
   <w:body>
     <w:tbl>
       <w:tblPr>
@@ -301,15 +301,27 @@
                 <w:szCs w:val="18"/>
               </w:rPr>
             </w:pPr>
-            <w:r>
-              <w:rPr>
-                <w:rFonts w:ascii="Times New Roman" w:hAnsi="Times New Roman" w:cs="Times New Roman"/>
-                <w:i/>
-                <w:color w:val="000000"/>
-                <w:sz w:val="18"/>
-                <w:szCs w:val="18"/>
-              </w:rPr>
-              <w:t>L. </w:t>
+            <w:proofErr w:type="spellStart"/>
+            <w:r>
+              <w:rPr>
+                <w:rFonts w:ascii="Times New Roman" w:hAnsi="Times New Roman" w:cs="Times New Roman"/>
+                <w:i/>
+                <w:color w:val="000000"/>
+                <w:sz w:val="18"/>
+                <w:szCs w:val="18"/>
+              </w:rPr>
+              <w:t>Lycium</w:t>
+            </w:r>
+            <w:proofErr w:type="spellEnd"/>
+            <w:r>
+              <w:rPr>
+                <w:rFonts w:ascii="Times New Roman" w:hAnsi="Times New Roman" w:cs="Times New Roman"/>
+                <w:i/>
+                <w:color w:val="000000"/>
+                <w:sz w:val="18"/>
+                <w:szCs w:val="18"/>
+              </w:rPr>
+              <w:t> </w:t>
             </w:r>
             <w:proofErr w:type="spellStart"/>
             <w:r>
@@ -571,15 +583,28 @@
                 <w:szCs w:val="18"/>
               </w:rPr>
             </w:pPr>
-            <w:r>
-              <w:rPr>
-                <w:rFonts w:ascii="Times New Roman" w:hAnsi="Times New Roman" w:cs="Times New Roman"/>
-                <w:i/>
-                <w:color w:val="000000"/>
-                <w:sz w:val="18"/>
-                <w:szCs w:val="18"/>
-              </w:rPr>
-              <w:t>L. </w:t>
+            <w:bookmarkStart w:id="0" w:name="_GoBack" w:colFirst="0" w:colLast="0"/>
+            <w:proofErr w:type="spellStart"/>
+            <w:r>
+              <w:rPr>
+                <w:rFonts w:ascii="Times New Roman" w:hAnsi="Times New Roman" w:cs="Times New Roman"/>
+                <w:i/>
+                <w:color w:val="000000"/>
+                <w:sz w:val="18"/>
+                <w:szCs w:val="18"/>
+              </w:rPr>
+              <w:t>Lycium</w:t>
+            </w:r>
+            <w:proofErr w:type="spellEnd"/>
+            <w:r>
+              <w:rPr>
+                <w:rFonts w:ascii="Times New Roman" w:hAnsi="Times New Roman" w:cs="Times New Roman"/>
+                <w:i/>
+                <w:color w:val="000000"/>
+                <w:sz w:val="18"/>
+                <w:szCs w:val="18"/>
+              </w:rPr>
+              <w:t> </w:t>
             </w:r>
             <w:proofErr w:type="spellStart"/>
             <w:r>
@@ -600,8 +625,19 @@
                 <w:sz w:val="18"/>
                 <w:szCs w:val="18"/>
               </w:rPr>
-              <w:t> L.</w:t>
-            </w:r>
+              <w:t> </w:t>
+            </w:r>
+            <w:proofErr w:type="spellStart"/>
+            <w:r>
+              <w:rPr>
+                <w:rFonts w:ascii="Times New Roman" w:hAnsi="Times New Roman" w:cs="Times New Roman"/>
+                <w:color w:val="000000"/>
+                <w:sz w:val="18"/>
+                <w:szCs w:val="18"/>
+              </w:rPr>
+              <w:t>Lycium</w:t>
+            </w:r>
+            <w:proofErr w:type="spellEnd"/>
           </w:p>
         </w:tc>
         <w:tc>
@@ -793,15 +829,27 @@
                 <w:szCs w:val="18"/>
               </w:rPr>
             </w:pPr>
-            <w:r>
-              <w:rPr>
-                <w:rFonts w:ascii="Times New Roman" w:hAnsi="Times New Roman" w:cs="Times New Roman"/>
-                <w:i/>
-                <w:color w:val="000000"/>
-                <w:sz w:val="18"/>
-                <w:szCs w:val="18"/>
-              </w:rPr>
-              <w:t>L. </w:t>
+            <w:proofErr w:type="spellStart"/>
+            <w:r>
+              <w:rPr>
+                <w:rFonts w:ascii="Times New Roman" w:hAnsi="Times New Roman" w:cs="Times New Roman"/>
+                <w:i/>
+                <w:color w:val="000000"/>
+                <w:sz w:val="18"/>
+                <w:szCs w:val="18"/>
+              </w:rPr>
+              <w:t>Lycium</w:t>
+            </w:r>
+            <w:proofErr w:type="spellEnd"/>
+            <w:r>
+              <w:rPr>
+                <w:rFonts w:ascii="Times New Roman" w:hAnsi="Times New Roman" w:cs="Times New Roman"/>
+                <w:i/>
+                <w:color w:val="000000"/>
+                <w:sz w:val="18"/>
+                <w:szCs w:val="18"/>
+              </w:rPr>
+              <w:t> </w:t>
             </w:r>
             <w:proofErr w:type="spellStart"/>
             <w:r>
@@ -997,15 +1045,27 @@
                 <w:szCs w:val="18"/>
               </w:rPr>
             </w:pPr>
-            <w:r>
-              <w:rPr>
-                <w:rFonts w:ascii="Times New Roman" w:hAnsi="Times New Roman" w:cs="Times New Roman"/>
-                <w:i/>
-                <w:color w:val="000000"/>
-                <w:sz w:val="18"/>
-                <w:szCs w:val="18"/>
-              </w:rPr>
-              <w:t>L. </w:t>
+            <w:proofErr w:type="spellStart"/>
+            <w:r>
+              <w:rPr>
+                <w:rFonts w:ascii="Times New Roman" w:hAnsi="Times New Roman" w:cs="Times New Roman"/>
+                <w:i/>
+                <w:color w:val="000000"/>
+                <w:sz w:val="18"/>
+                <w:szCs w:val="18"/>
+              </w:rPr>
+              <w:t>Lycium</w:t>
+            </w:r>
+            <w:proofErr w:type="spellEnd"/>
+            <w:r>
+              <w:rPr>
+                <w:rFonts w:ascii="Times New Roman" w:hAnsi="Times New Roman" w:cs="Times New Roman"/>
+                <w:i/>
+                <w:color w:val="000000"/>
+                <w:sz w:val="18"/>
+                <w:szCs w:val="18"/>
+              </w:rPr>
+              <w:t> </w:t>
             </w:r>
             <w:proofErr w:type="spellStart"/>
             <w:r>
@@ -1241,15 +1301,27 @@
                 <w:szCs w:val="18"/>
               </w:rPr>
             </w:pPr>
-            <w:r>
-              <w:rPr>
-                <w:rFonts w:ascii="Times New Roman" w:hAnsi="Times New Roman" w:cs="Times New Roman"/>
-                <w:i/>
-                <w:color w:val="000000"/>
-                <w:sz w:val="18"/>
-                <w:szCs w:val="18"/>
-              </w:rPr>
-              <w:t xml:space="preserve">L. </w:t>
+            <w:proofErr w:type="spellStart"/>
+            <w:r>
+              <w:rPr>
+                <w:rFonts w:ascii="Times New Roman" w:hAnsi="Times New Roman" w:cs="Times New Roman"/>
+                <w:i/>
+                <w:color w:val="000000"/>
+                <w:sz w:val="18"/>
+                <w:szCs w:val="18"/>
+              </w:rPr>
+              <w:t>Lycium</w:t>
+            </w:r>
+            <w:proofErr w:type="spellEnd"/>
+            <w:r>
+              <w:rPr>
+                <w:rFonts w:ascii="Times New Roman" w:hAnsi="Times New Roman" w:cs="Times New Roman"/>
+                <w:i/>
+                <w:color w:val="000000"/>
+                <w:sz w:val="18"/>
+                <w:szCs w:val="18"/>
+              </w:rPr>
+              <w:t xml:space="preserve"> </w:t>
             </w:r>
             <w:proofErr w:type="spellStart"/>
             <w:r>
@@ -1405,15 +1477,27 @@
                 <w:szCs w:val="18"/>
               </w:rPr>
             </w:pPr>
-            <w:r>
-              <w:rPr>
-                <w:rFonts w:ascii="Times New Roman" w:hAnsi="Times New Roman" w:cs="Times New Roman"/>
-                <w:i/>
-                <w:color w:val="000000"/>
-                <w:sz w:val="18"/>
-                <w:szCs w:val="18"/>
-              </w:rPr>
-              <w:t xml:space="preserve">L. </w:t>
+            <w:proofErr w:type="spellStart"/>
+            <w:r>
+              <w:rPr>
+                <w:rFonts w:ascii="Times New Roman" w:hAnsi="Times New Roman" w:cs="Times New Roman"/>
+                <w:i/>
+                <w:color w:val="000000"/>
+                <w:sz w:val="18"/>
+                <w:szCs w:val="18"/>
+              </w:rPr>
+              <w:t>Lycium</w:t>
+            </w:r>
+            <w:proofErr w:type="spellEnd"/>
+            <w:r>
+              <w:rPr>
+                <w:rFonts w:ascii="Times New Roman" w:hAnsi="Times New Roman" w:cs="Times New Roman"/>
+                <w:i/>
+                <w:color w:val="000000"/>
+                <w:sz w:val="18"/>
+                <w:szCs w:val="18"/>
+              </w:rPr>
+              <w:t xml:space="preserve"> </w:t>
             </w:r>
             <w:proofErr w:type="spellStart"/>
             <w:r>
@@ -1599,15 +1683,27 @@
                 <w:szCs w:val="18"/>
               </w:rPr>
             </w:pPr>
-            <w:r>
-              <w:rPr>
-                <w:rFonts w:ascii="Times New Roman" w:hAnsi="Times New Roman" w:cs="Times New Roman"/>
-                <w:i/>
-                <w:color w:val="000000"/>
-                <w:sz w:val="18"/>
-                <w:szCs w:val="18"/>
-              </w:rPr>
-              <w:t>L. </w:t>
+            <w:proofErr w:type="spellStart"/>
+            <w:r>
+              <w:rPr>
+                <w:rFonts w:ascii="Times New Roman" w:hAnsi="Times New Roman" w:cs="Times New Roman"/>
+                <w:i/>
+                <w:color w:val="000000"/>
+                <w:sz w:val="18"/>
+                <w:szCs w:val="18"/>
+              </w:rPr>
+              <w:t>Lycium</w:t>
+            </w:r>
+            <w:proofErr w:type="spellEnd"/>
+            <w:r>
+              <w:rPr>
+                <w:rFonts w:ascii="Times New Roman" w:hAnsi="Times New Roman" w:cs="Times New Roman"/>
+                <w:i/>
+                <w:color w:val="000000"/>
+                <w:sz w:val="18"/>
+                <w:szCs w:val="18"/>
+              </w:rPr>
+              <w:t> </w:t>
             </w:r>
             <w:proofErr w:type="spellStart"/>
             <w:r>
@@ -1789,26 +1885,18 @@
                 <w:szCs w:val="18"/>
               </w:rPr>
             </w:pPr>
-            <w:r>
-              <w:rPr>
-                <w:rFonts w:ascii="Times New Roman" w:hAnsi="Times New Roman" w:cs="Times New Roman"/>
-                <w:i/>
-                <w:color w:val="000000"/>
-                <w:sz w:val="18"/>
-                <w:szCs w:val="18"/>
-              </w:rPr>
-              <w:t>L</w:t>
-            </w:r>
-            <w:r>
-              <w:rPr>
-                <w:rFonts w:ascii="Times New Roman" w:hAnsi="Times New Roman" w:cs="Times New Roman" w:hint="eastAsia"/>
-                <w:i/>
-                <w:color w:val="000000"/>
-                <w:sz w:val="18"/>
-                <w:szCs w:val="18"/>
-              </w:rPr>
-              <w:t>.</w:t>
-            </w:r>
+            <w:proofErr w:type="spellStart"/>
+            <w:r>
+              <w:rPr>
+                <w:rFonts w:ascii="Times New Roman" w:hAnsi="Times New Roman" w:cs="Times New Roman"/>
+                <w:i/>
+                <w:color w:val="000000"/>
+                <w:sz w:val="18"/>
+                <w:szCs w:val="18"/>
+              </w:rPr>
+              <w:t>Lycium</w:t>
+            </w:r>
+            <w:proofErr w:type="spellEnd"/>
             <w:r>
               <w:rPr>
                 <w:rFonts w:ascii="Times New Roman" w:hAnsi="Times New Roman" w:cs="Times New Roman"/>
@@ -1889,7 +1977,37 @@
                 <w:sz w:val="18"/>
                 <w:szCs w:val="18"/>
               </w:rPr>
-              <w:t xml:space="preserve">(C.L. </w:t>
+              <w:lastRenderedPageBreak/>
+              <w:t>(</w:t>
+            </w:r>
+            <w:proofErr w:type="spellStart"/>
+            <w:r>
+              <w:rPr>
+                <w:rFonts w:ascii="Times New Roman" w:hAnsi="Times New Roman" w:cs="Times New Roman"/>
+                <w:color w:val="000000"/>
+                <w:sz w:val="18"/>
+                <w:szCs w:val="18"/>
+              </w:rPr>
+              <w:t>C.</w:t>
+            </w:r>
+            <w:r>
+              <w:rPr>
+                <w:rFonts w:ascii="Times New Roman" w:hAnsi="Times New Roman" w:cs="Times New Roman"/>
+                <w:color w:val="000000"/>
+                <w:sz w:val="18"/>
+                <w:szCs w:val="18"/>
+              </w:rPr>
+              <w:t>Lycium</w:t>
+            </w:r>
+            <w:proofErr w:type="spellEnd"/>
+            <w:r>
+              <w:rPr>
+                <w:rFonts w:ascii="Times New Roman" w:hAnsi="Times New Roman" w:cs="Times New Roman"/>
+                <w:color w:val="000000"/>
+                <w:sz w:val="18"/>
+                <w:szCs w:val="18"/>
+              </w:rPr>
+              <w:t xml:space="preserve"> </w:t>
             </w:r>
             <w:proofErr w:type="spellStart"/>
             <w:r>
@@ -1959,6 +2077,7 @@
                 <w:sz w:val="18"/>
                 <w:szCs w:val="18"/>
               </w:rPr>
+              <w:lastRenderedPageBreak/>
               <w:t>US, Mexico</w:t>
             </w:r>
           </w:p>
@@ -2051,15 +2170,28 @@
                 <w:szCs w:val="18"/>
               </w:rPr>
             </w:pPr>
-            <w:r>
-              <w:rPr>
-                <w:rFonts w:ascii="Times New Roman" w:hAnsi="Times New Roman" w:cs="Times New Roman"/>
-                <w:i/>
-                <w:color w:val="000000"/>
-                <w:sz w:val="18"/>
-                <w:szCs w:val="18"/>
-              </w:rPr>
-              <w:t>L. </w:t>
+            <w:proofErr w:type="spellStart"/>
+            <w:r>
+              <w:rPr>
+                <w:rFonts w:ascii="Times New Roman" w:hAnsi="Times New Roman" w:cs="Times New Roman"/>
+                <w:i/>
+                <w:color w:val="000000"/>
+                <w:sz w:val="18"/>
+                <w:szCs w:val="18"/>
+              </w:rPr>
+              <w:lastRenderedPageBreak/>
+              <w:t>Lycium</w:t>
+            </w:r>
+            <w:proofErr w:type="spellEnd"/>
+            <w:r>
+              <w:rPr>
+                <w:rFonts w:ascii="Times New Roman" w:hAnsi="Times New Roman" w:cs="Times New Roman"/>
+                <w:i/>
+                <w:color w:val="000000"/>
+                <w:sz w:val="18"/>
+                <w:szCs w:val="18"/>
+              </w:rPr>
+              <w:t> </w:t>
             </w:r>
             <w:proofErr w:type="spellStart"/>
             <w:r>
@@ -2215,16 +2347,27 @@
                 <w:szCs w:val="18"/>
               </w:rPr>
             </w:pPr>
-            <w:r>
-              <w:rPr>
-                <w:rFonts w:ascii="Times New Roman" w:hAnsi="Times New Roman" w:cs="Times New Roman"/>
-                <w:i/>
-                <w:color w:val="000000"/>
-                <w:sz w:val="18"/>
-                <w:szCs w:val="18"/>
-              </w:rPr>
-              <w:lastRenderedPageBreak/>
-              <w:t>L. </w:t>
+            <w:proofErr w:type="spellStart"/>
+            <w:r>
+              <w:rPr>
+                <w:rFonts w:ascii="Times New Roman" w:hAnsi="Times New Roman" w:cs="Times New Roman"/>
+                <w:i/>
+                <w:color w:val="000000"/>
+                <w:sz w:val="18"/>
+                <w:szCs w:val="18"/>
+              </w:rPr>
+              <w:t>Lycium</w:t>
+            </w:r>
+            <w:proofErr w:type="spellEnd"/>
+            <w:r>
+              <w:rPr>
+                <w:rFonts w:ascii="Times New Roman" w:hAnsi="Times New Roman" w:cs="Times New Roman"/>
+                <w:i/>
+                <w:color w:val="000000"/>
+                <w:sz w:val="18"/>
+                <w:szCs w:val="18"/>
+              </w:rPr>
+              <w:t> </w:t>
             </w:r>
             <w:proofErr w:type="spellStart"/>
             <w:r>
@@ -2388,15 +2531,27 @@
                 <w:szCs w:val="18"/>
               </w:rPr>
             </w:pPr>
-            <w:r>
-              <w:rPr>
-                <w:rFonts w:ascii="Times New Roman" w:hAnsi="Times New Roman" w:cs="Times New Roman"/>
-                <w:i/>
-                <w:color w:val="000000"/>
-                <w:sz w:val="18"/>
-                <w:szCs w:val="18"/>
-              </w:rPr>
-              <w:t>L. </w:t>
+            <w:proofErr w:type="spellStart"/>
+            <w:r>
+              <w:rPr>
+                <w:rFonts w:ascii="Times New Roman" w:hAnsi="Times New Roman" w:cs="Times New Roman"/>
+                <w:i/>
+                <w:color w:val="000000"/>
+                <w:sz w:val="18"/>
+                <w:szCs w:val="18"/>
+              </w:rPr>
+              <w:t>Lycium</w:t>
+            </w:r>
+            <w:proofErr w:type="spellEnd"/>
+            <w:r>
+              <w:rPr>
+                <w:rFonts w:ascii="Times New Roman" w:hAnsi="Times New Roman" w:cs="Times New Roman"/>
+                <w:i/>
+                <w:color w:val="000000"/>
+                <w:sz w:val="18"/>
+                <w:szCs w:val="18"/>
+              </w:rPr>
+              <w:t> </w:t>
             </w:r>
             <w:proofErr w:type="spellStart"/>
             <w:r>
@@ -2591,15 +2746,27 @@
                 <w:szCs w:val="18"/>
               </w:rPr>
             </w:pPr>
-            <w:r>
-              <w:rPr>
-                <w:rFonts w:ascii="Times New Roman" w:hAnsi="Times New Roman" w:cs="Times New Roman"/>
-                <w:i/>
-                <w:color w:val="000000"/>
-                <w:sz w:val="18"/>
-                <w:szCs w:val="18"/>
-              </w:rPr>
-              <w:t>L. </w:t>
+            <w:proofErr w:type="spellStart"/>
+            <w:r>
+              <w:rPr>
+                <w:rFonts w:ascii="Times New Roman" w:hAnsi="Times New Roman" w:cs="Times New Roman"/>
+                <w:i/>
+                <w:color w:val="000000"/>
+                <w:sz w:val="18"/>
+                <w:szCs w:val="18"/>
+              </w:rPr>
+              <w:t>Lycium</w:t>
+            </w:r>
+            <w:proofErr w:type="spellEnd"/>
+            <w:r>
+              <w:rPr>
+                <w:rFonts w:ascii="Times New Roman" w:hAnsi="Times New Roman" w:cs="Times New Roman"/>
+                <w:i/>
+                <w:color w:val="000000"/>
+                <w:sz w:val="18"/>
+                <w:szCs w:val="18"/>
+              </w:rPr>
+              <w:t> </w:t>
             </w:r>
             <w:proofErr w:type="spellStart"/>
             <w:r>
@@ -2623,15 +2790,17 @@
               </w:rPr>
               <w:t> </w:t>
             </w:r>
-            <w:r>
-              <w:rPr>
-                <w:rFonts w:ascii="Times New Roman" w:hAnsi="Times New Roman" w:cs="Times New Roman"/>
-                <w:color w:val="000000"/>
-                <w:sz w:val="18"/>
-                <w:szCs w:val="18"/>
-              </w:rPr>
-              <w:t>L.</w:t>
-            </w:r>
+            <w:proofErr w:type="spellStart"/>
+            <w:r>
+              <w:rPr>
+                <w:rFonts w:ascii="Times New Roman" w:hAnsi="Times New Roman" w:cs="Times New Roman"/>
+                <w:color w:val="000000"/>
+                <w:sz w:val="18"/>
+                <w:szCs w:val="18"/>
+              </w:rPr>
+              <w:t>Lycium</w:t>
+            </w:r>
+            <w:proofErr w:type="spellEnd"/>
           </w:p>
         </w:tc>
         <w:tc>
@@ -2893,15 +3062,27 @@
                 <w:szCs w:val="18"/>
               </w:rPr>
             </w:pPr>
-            <w:r>
-              <w:rPr>
-                <w:rFonts w:ascii="Times New Roman" w:hAnsi="Times New Roman" w:cs="Times New Roman"/>
-                <w:i/>
-                <w:color w:val="000000"/>
-                <w:sz w:val="18"/>
-                <w:szCs w:val="18"/>
-              </w:rPr>
-              <w:t>L. </w:t>
+            <w:proofErr w:type="spellStart"/>
+            <w:r>
+              <w:rPr>
+                <w:rFonts w:ascii="Times New Roman" w:hAnsi="Times New Roman" w:cs="Times New Roman"/>
+                <w:i/>
+                <w:color w:val="000000"/>
+                <w:sz w:val="18"/>
+                <w:szCs w:val="18"/>
+              </w:rPr>
+              <w:t>Lycium</w:t>
+            </w:r>
+            <w:proofErr w:type="spellEnd"/>
+            <w:r>
+              <w:rPr>
+                <w:rFonts w:ascii="Times New Roman" w:hAnsi="Times New Roman" w:cs="Times New Roman"/>
+                <w:i/>
+                <w:color w:val="000000"/>
+                <w:sz w:val="18"/>
+                <w:szCs w:val="18"/>
+              </w:rPr>
+              <w:t> </w:t>
             </w:r>
             <w:proofErr w:type="spellStart"/>
             <w:r>
@@ -3080,15 +3261,27 @@
                 <w:szCs w:val="18"/>
               </w:rPr>
             </w:pPr>
-            <w:r>
-              <w:rPr>
-                <w:rFonts w:ascii="Times New Roman" w:hAnsi="Times New Roman" w:cs="Times New Roman"/>
-                <w:i/>
-                <w:color w:val="000000"/>
-                <w:sz w:val="18"/>
-                <w:szCs w:val="18"/>
-              </w:rPr>
-              <w:t>L. </w:t>
+            <w:proofErr w:type="spellStart"/>
+            <w:r>
+              <w:rPr>
+                <w:rFonts w:ascii="Times New Roman" w:hAnsi="Times New Roman" w:cs="Times New Roman"/>
+                <w:i/>
+                <w:color w:val="000000"/>
+                <w:sz w:val="18"/>
+                <w:szCs w:val="18"/>
+              </w:rPr>
+              <w:t>Lycium</w:t>
+            </w:r>
+            <w:proofErr w:type="spellEnd"/>
+            <w:r>
+              <w:rPr>
+                <w:rFonts w:ascii="Times New Roman" w:hAnsi="Times New Roman" w:cs="Times New Roman"/>
+                <w:i/>
+                <w:color w:val="000000"/>
+                <w:sz w:val="18"/>
+                <w:szCs w:val="18"/>
+              </w:rPr>
+              <w:t> </w:t>
             </w:r>
             <w:proofErr w:type="spellStart"/>
             <w:r>
@@ -3277,6 +3470,7 @@
                 <w:lang w:val="de-DE"/>
               </w:rPr>
             </w:pPr>
+            <w:proofErr w:type="spellStart"/>
             <w:r>
               <w:rPr>
                 <w:rFonts w:ascii="Times New Roman" w:hAnsi="Times New Roman" w:cs="Times New Roman"/>
@@ -3286,7 +3480,19 @@
                 <w:szCs w:val="18"/>
                 <w:lang w:val="de-DE"/>
               </w:rPr>
-              <w:t>L. berlandieri </w:t>
+              <w:t>Lycium</w:t>
+            </w:r>
+            <w:proofErr w:type="spellEnd"/>
+            <w:r>
+              <w:rPr>
+                <w:rFonts w:ascii="Times New Roman" w:hAnsi="Times New Roman" w:cs="Times New Roman"/>
+                <w:i/>
+                <w:color w:val="000000"/>
+                <w:sz w:val="18"/>
+                <w:szCs w:val="18"/>
+                <w:lang w:val="de-DE"/>
+              </w:rPr>
+              <w:t> berlandieri </w:t>
             </w:r>
             <w:r>
               <w:rPr>
@@ -3451,15 +3657,27 @@
                 <w:szCs w:val="18"/>
               </w:rPr>
             </w:pPr>
-            <w:r>
-              <w:rPr>
-                <w:rFonts w:ascii="Times New Roman" w:hAnsi="Times New Roman" w:cs="Times New Roman"/>
-                <w:i/>
-                <w:color w:val="000000"/>
-                <w:sz w:val="18"/>
-                <w:szCs w:val="18"/>
-              </w:rPr>
-              <w:t>L. </w:t>
+            <w:proofErr w:type="spellStart"/>
+            <w:r>
+              <w:rPr>
+                <w:rFonts w:ascii="Times New Roman" w:hAnsi="Times New Roman" w:cs="Times New Roman"/>
+                <w:i/>
+                <w:color w:val="000000"/>
+                <w:sz w:val="18"/>
+                <w:szCs w:val="18"/>
+              </w:rPr>
+              <w:t>Lycium</w:t>
+            </w:r>
+            <w:proofErr w:type="spellEnd"/>
+            <w:r>
+              <w:rPr>
+                <w:rFonts w:ascii="Times New Roman" w:hAnsi="Times New Roman" w:cs="Times New Roman"/>
+                <w:i/>
+                <w:color w:val="000000"/>
+                <w:sz w:val="18"/>
+                <w:szCs w:val="18"/>
+              </w:rPr>
+              <w:t> </w:t>
             </w:r>
             <w:proofErr w:type="spellStart"/>
             <w:r>
@@ -3645,15 +3863,27 @@
                 <w:szCs w:val="18"/>
               </w:rPr>
             </w:pPr>
-            <w:r>
-              <w:rPr>
-                <w:rFonts w:ascii="Times New Roman" w:hAnsi="Times New Roman" w:cs="Times New Roman"/>
-                <w:i/>
-                <w:color w:val="000000"/>
-                <w:sz w:val="18"/>
-                <w:szCs w:val="18"/>
-              </w:rPr>
-              <w:t>L. </w:t>
+            <w:proofErr w:type="spellStart"/>
+            <w:r>
+              <w:rPr>
+                <w:rFonts w:ascii="Times New Roman" w:hAnsi="Times New Roman" w:cs="Times New Roman"/>
+                <w:i/>
+                <w:color w:val="000000"/>
+                <w:sz w:val="18"/>
+                <w:szCs w:val="18"/>
+              </w:rPr>
+              <w:t>Lycium</w:t>
+            </w:r>
+            <w:proofErr w:type="spellEnd"/>
+            <w:r>
+              <w:rPr>
+                <w:rFonts w:ascii="Times New Roman" w:hAnsi="Times New Roman" w:cs="Times New Roman"/>
+                <w:i/>
+                <w:color w:val="000000"/>
+                <w:sz w:val="18"/>
+                <w:szCs w:val="18"/>
+              </w:rPr>
+              <w:t> </w:t>
             </w:r>
             <w:proofErr w:type="spellStart"/>
             <w:r>
@@ -3818,15 +4048,27 @@
                 <w:szCs w:val="18"/>
               </w:rPr>
             </w:pPr>
-            <w:r>
-              <w:rPr>
-                <w:rFonts w:ascii="Times New Roman" w:hAnsi="Times New Roman" w:cs="Times New Roman"/>
-                <w:i/>
-                <w:color w:val="000000"/>
-                <w:sz w:val="18"/>
-                <w:szCs w:val="18"/>
-              </w:rPr>
-              <w:t>L. </w:t>
+            <w:proofErr w:type="spellStart"/>
+            <w:r>
+              <w:rPr>
+                <w:rFonts w:ascii="Times New Roman" w:hAnsi="Times New Roman" w:cs="Times New Roman"/>
+                <w:i/>
+                <w:color w:val="000000"/>
+                <w:sz w:val="18"/>
+                <w:szCs w:val="18"/>
+              </w:rPr>
+              <w:t>Lycium</w:t>
+            </w:r>
+            <w:proofErr w:type="spellEnd"/>
+            <w:r>
+              <w:rPr>
+                <w:rFonts w:ascii="Times New Roman" w:hAnsi="Times New Roman" w:cs="Times New Roman"/>
+                <w:i/>
+                <w:color w:val="000000"/>
+                <w:sz w:val="18"/>
+                <w:szCs w:val="18"/>
+              </w:rPr>
+              <w:t> </w:t>
             </w:r>
             <w:proofErr w:type="spellStart"/>
             <w:r>
@@ -3847,7 +4089,17 @@
                 <w:sz w:val="18"/>
                 <w:szCs w:val="18"/>
               </w:rPr>
-              <w:t> A. Gray</w:t>
+              <w:t> </w:t>
+            </w:r>
+            <w:r>
+              <w:rPr>
+                <w:rFonts w:ascii="Times New Roman" w:hAnsi="Times New Roman" w:cs="Times New Roman"/>
+                <w:color w:val="000000"/>
+                <w:sz w:val="18"/>
+                <w:szCs w:val="18"/>
+              </w:rPr>
+              <w:lastRenderedPageBreak/>
+              <w:t>A. Gray</w:t>
             </w:r>
           </w:p>
         </w:tc>
@@ -3878,6 +4130,7 @@
                 <w:sz w:val="18"/>
                 <w:szCs w:val="18"/>
               </w:rPr>
+              <w:lastRenderedPageBreak/>
               <w:t>US, Mexico,</w:t>
             </w:r>
             <w:r>
@@ -3990,15 +4243,28 @@
                 <w:szCs w:val="18"/>
               </w:rPr>
             </w:pPr>
-            <w:r>
-              <w:rPr>
-                <w:rFonts w:ascii="Times New Roman" w:hAnsi="Times New Roman" w:cs="Times New Roman"/>
-                <w:i/>
-                <w:color w:val="000000"/>
-                <w:sz w:val="18"/>
-                <w:szCs w:val="18"/>
-              </w:rPr>
-              <w:t>L. </w:t>
+            <w:proofErr w:type="spellStart"/>
+            <w:r>
+              <w:rPr>
+                <w:rFonts w:ascii="Times New Roman" w:hAnsi="Times New Roman" w:cs="Times New Roman"/>
+                <w:i/>
+                <w:color w:val="000000"/>
+                <w:sz w:val="18"/>
+                <w:szCs w:val="18"/>
+              </w:rPr>
+              <w:lastRenderedPageBreak/>
+              <w:t>Lycium</w:t>
+            </w:r>
+            <w:proofErr w:type="spellEnd"/>
+            <w:r>
+              <w:rPr>
+                <w:rFonts w:ascii="Times New Roman" w:hAnsi="Times New Roman" w:cs="Times New Roman"/>
+                <w:i/>
+                <w:color w:val="000000"/>
+                <w:sz w:val="18"/>
+                <w:szCs w:val="18"/>
+              </w:rPr>
+              <w:t> </w:t>
             </w:r>
             <w:proofErr w:type="spellStart"/>
             <w:r>
@@ -4152,15 +4418,27 @@
                 <w:szCs w:val="18"/>
               </w:rPr>
             </w:pPr>
-            <w:r>
-              <w:rPr>
-                <w:rFonts w:ascii="Times New Roman" w:hAnsi="Times New Roman" w:cs="Times New Roman"/>
-                <w:i/>
-                <w:color w:val="000000"/>
-                <w:sz w:val="18"/>
-                <w:szCs w:val="18"/>
-              </w:rPr>
-              <w:t>L. </w:t>
+            <w:proofErr w:type="spellStart"/>
+            <w:r>
+              <w:rPr>
+                <w:rFonts w:ascii="Times New Roman" w:hAnsi="Times New Roman" w:cs="Times New Roman"/>
+                <w:i/>
+                <w:color w:val="000000"/>
+                <w:sz w:val="18"/>
+                <w:szCs w:val="18"/>
+              </w:rPr>
+              <w:t>Lycium</w:t>
+            </w:r>
+            <w:proofErr w:type="spellEnd"/>
+            <w:r>
+              <w:rPr>
+                <w:rFonts w:ascii="Times New Roman" w:hAnsi="Times New Roman" w:cs="Times New Roman"/>
+                <w:i/>
+                <w:color w:val="000000"/>
+                <w:sz w:val="18"/>
+                <w:szCs w:val="18"/>
+              </w:rPr>
+              <w:t> </w:t>
             </w:r>
             <w:proofErr w:type="spellStart"/>
             <w:r>
@@ -4315,15 +4593,27 @@
                 <w:szCs w:val="18"/>
               </w:rPr>
             </w:pPr>
-            <w:r>
-              <w:rPr>
-                <w:rFonts w:ascii="Times New Roman" w:hAnsi="Times New Roman" w:cs="Times New Roman"/>
-                <w:i/>
-                <w:color w:val="000000"/>
-                <w:sz w:val="18"/>
-                <w:szCs w:val="18"/>
-              </w:rPr>
-              <w:t>L. </w:t>
+            <w:proofErr w:type="spellStart"/>
+            <w:r>
+              <w:rPr>
+                <w:rFonts w:ascii="Times New Roman" w:hAnsi="Times New Roman" w:cs="Times New Roman"/>
+                <w:i/>
+                <w:color w:val="000000"/>
+                <w:sz w:val="18"/>
+                <w:szCs w:val="18"/>
+              </w:rPr>
+              <w:t>Lycium</w:t>
+            </w:r>
+            <w:proofErr w:type="spellEnd"/>
+            <w:r>
+              <w:rPr>
+                <w:rFonts w:ascii="Times New Roman" w:hAnsi="Times New Roman" w:cs="Times New Roman"/>
+                <w:i/>
+                <w:color w:val="000000"/>
+                <w:sz w:val="18"/>
+                <w:szCs w:val="18"/>
+              </w:rPr>
+              <w:t> </w:t>
             </w:r>
             <w:proofErr w:type="spellStart"/>
             <w:r>
@@ -4425,7 +4715,6 @@
                 <w:sz w:val="18"/>
                 <w:szCs w:val="18"/>
               </w:rPr>
-              <w:lastRenderedPageBreak/>
               <w:t>Sessé</w:t>
             </w:r>
             <w:proofErr w:type="spellEnd"/>
@@ -4456,7 +4745,36 @@
                 <w:sz w:val="18"/>
                 <w:szCs w:val="18"/>
               </w:rPr>
-              <w:t xml:space="preserve">) C.L. </w:t>
+              <w:t xml:space="preserve">) </w:t>
+            </w:r>
+            <w:proofErr w:type="spellStart"/>
+            <w:r>
+              <w:rPr>
+                <w:rFonts w:ascii="Times New Roman" w:hAnsi="Times New Roman" w:cs="Times New Roman"/>
+                <w:color w:val="000000"/>
+                <w:sz w:val="18"/>
+                <w:szCs w:val="18"/>
+              </w:rPr>
+              <w:t>C.</w:t>
+            </w:r>
+            <w:r>
+              <w:rPr>
+                <w:rFonts w:ascii="Times New Roman" w:hAnsi="Times New Roman" w:cs="Times New Roman"/>
+                <w:color w:val="000000"/>
+                <w:sz w:val="18"/>
+                <w:szCs w:val="18"/>
+              </w:rPr>
+              <w:t>Lycium</w:t>
+            </w:r>
+            <w:proofErr w:type="spellEnd"/>
+            <w:r>
+              <w:rPr>
+                <w:rFonts w:ascii="Times New Roman" w:hAnsi="Times New Roman" w:cs="Times New Roman"/>
+                <w:color w:val="000000"/>
+                <w:sz w:val="18"/>
+                <w:szCs w:val="18"/>
+              </w:rPr>
+              <w:t xml:space="preserve"> </w:t>
             </w:r>
             <w:proofErr w:type="spellStart"/>
             <w:r>
@@ -4595,16 +4913,27 @@
                 <w:szCs w:val="18"/>
               </w:rPr>
             </w:pPr>
-            <w:r>
-              <w:rPr>
-                <w:rFonts w:ascii="Times New Roman" w:hAnsi="Times New Roman" w:cs="Times New Roman"/>
-                <w:i/>
-                <w:color w:val="000000"/>
-                <w:sz w:val="18"/>
-                <w:szCs w:val="18"/>
-              </w:rPr>
-              <w:lastRenderedPageBreak/>
-              <w:t>L. </w:t>
+            <w:proofErr w:type="spellStart"/>
+            <w:r>
+              <w:rPr>
+                <w:rFonts w:ascii="Times New Roman" w:hAnsi="Times New Roman" w:cs="Times New Roman"/>
+                <w:i/>
+                <w:color w:val="000000"/>
+                <w:sz w:val="18"/>
+                <w:szCs w:val="18"/>
+              </w:rPr>
+              <w:t>Lycium</w:t>
+            </w:r>
+            <w:proofErr w:type="spellEnd"/>
+            <w:r>
+              <w:rPr>
+                <w:rFonts w:ascii="Times New Roman" w:hAnsi="Times New Roman" w:cs="Times New Roman"/>
+                <w:i/>
+                <w:color w:val="000000"/>
+                <w:sz w:val="18"/>
+                <w:szCs w:val="18"/>
+              </w:rPr>
+              <w:t> </w:t>
             </w:r>
             <w:proofErr w:type="spellStart"/>
             <w:r>
@@ -4807,15 +5136,27 @@
                 <w:szCs w:val="18"/>
               </w:rPr>
             </w:pPr>
-            <w:r>
-              <w:rPr>
-                <w:rFonts w:ascii="Times New Roman" w:hAnsi="Times New Roman" w:cs="Times New Roman"/>
-                <w:i/>
-                <w:color w:val="000000"/>
-                <w:sz w:val="18"/>
-                <w:szCs w:val="18"/>
-              </w:rPr>
-              <w:t>L. </w:t>
+            <w:proofErr w:type="spellStart"/>
+            <w:r>
+              <w:rPr>
+                <w:rFonts w:ascii="Times New Roman" w:hAnsi="Times New Roman" w:cs="Times New Roman"/>
+                <w:i/>
+                <w:color w:val="000000"/>
+                <w:sz w:val="18"/>
+                <w:szCs w:val="18"/>
+              </w:rPr>
+              <w:t>Lycium</w:t>
+            </w:r>
+            <w:proofErr w:type="spellEnd"/>
+            <w:r>
+              <w:rPr>
+                <w:rFonts w:ascii="Times New Roman" w:hAnsi="Times New Roman" w:cs="Times New Roman"/>
+                <w:i/>
+                <w:color w:val="000000"/>
+                <w:sz w:val="18"/>
+                <w:szCs w:val="18"/>
+              </w:rPr>
+              <w:t> </w:t>
             </w:r>
             <w:proofErr w:type="spellStart"/>
             <w:r>
@@ -4974,15 +5315,27 @@
                 <w:szCs w:val="18"/>
               </w:rPr>
             </w:pPr>
-            <w:r>
-              <w:rPr>
-                <w:rFonts w:ascii="Times New Roman" w:hAnsi="Times New Roman" w:cs="Times New Roman"/>
-                <w:i/>
-                <w:color w:val="000000"/>
-                <w:sz w:val="18"/>
-                <w:szCs w:val="18"/>
-              </w:rPr>
-              <w:t>L. </w:t>
+            <w:proofErr w:type="spellStart"/>
+            <w:r>
+              <w:rPr>
+                <w:rFonts w:ascii="Times New Roman" w:hAnsi="Times New Roman" w:cs="Times New Roman"/>
+                <w:i/>
+                <w:color w:val="000000"/>
+                <w:sz w:val="18"/>
+                <w:szCs w:val="18"/>
+              </w:rPr>
+              <w:t>Lycium</w:t>
+            </w:r>
+            <w:proofErr w:type="spellEnd"/>
+            <w:r>
+              <w:rPr>
+                <w:rFonts w:ascii="Times New Roman" w:hAnsi="Times New Roman" w:cs="Times New Roman"/>
+                <w:i/>
+                <w:color w:val="000000"/>
+                <w:sz w:val="18"/>
+                <w:szCs w:val="18"/>
+              </w:rPr>
+              <w:t> </w:t>
             </w:r>
             <w:proofErr w:type="spellStart"/>
             <w:r>
@@ -5155,15 +5508,27 @@
                 <w:szCs w:val="18"/>
               </w:rPr>
             </w:pPr>
-            <w:r>
-              <w:rPr>
-                <w:rFonts w:ascii="Times New Roman" w:hAnsi="Times New Roman" w:cs="Times New Roman"/>
-                <w:i/>
-                <w:color w:val="000000"/>
-                <w:sz w:val="18"/>
-                <w:szCs w:val="18"/>
-              </w:rPr>
-              <w:t>L. </w:t>
+            <w:proofErr w:type="spellStart"/>
+            <w:r>
+              <w:rPr>
+                <w:rFonts w:ascii="Times New Roman" w:hAnsi="Times New Roman" w:cs="Times New Roman"/>
+                <w:i/>
+                <w:color w:val="000000"/>
+                <w:sz w:val="18"/>
+                <w:szCs w:val="18"/>
+              </w:rPr>
+              <w:t>Lycium</w:t>
+            </w:r>
+            <w:proofErr w:type="spellEnd"/>
+            <w:r>
+              <w:rPr>
+                <w:rFonts w:ascii="Times New Roman" w:hAnsi="Times New Roman" w:cs="Times New Roman"/>
+                <w:i/>
+                <w:color w:val="000000"/>
+                <w:sz w:val="18"/>
+                <w:szCs w:val="18"/>
+              </w:rPr>
+              <w:t> </w:t>
             </w:r>
             <w:proofErr w:type="spellStart"/>
             <w:r>
@@ -5419,15 +5784,28 @@
                 <w:szCs w:val="18"/>
               </w:rPr>
             </w:pPr>
-            <w:r>
-              <w:rPr>
-                <w:rFonts w:ascii="Times New Roman" w:hAnsi="Times New Roman" w:cs="Times New Roman"/>
-                <w:i/>
-                <w:color w:val="000000"/>
-                <w:sz w:val="18"/>
-                <w:szCs w:val="18"/>
-              </w:rPr>
-              <w:t>L. </w:t>
+            <w:proofErr w:type="spellStart"/>
+            <w:r>
+              <w:rPr>
+                <w:rFonts w:ascii="Times New Roman" w:hAnsi="Times New Roman" w:cs="Times New Roman"/>
+                <w:i/>
+                <w:color w:val="000000"/>
+                <w:sz w:val="18"/>
+                <w:szCs w:val="18"/>
+              </w:rPr>
+              <w:lastRenderedPageBreak/>
+              <w:t>Lycium</w:t>
+            </w:r>
+            <w:proofErr w:type="spellEnd"/>
+            <w:r>
+              <w:rPr>
+                <w:rFonts w:ascii="Times New Roman" w:hAnsi="Times New Roman" w:cs="Times New Roman"/>
+                <w:i/>
+                <w:color w:val="000000"/>
+                <w:sz w:val="18"/>
+                <w:szCs w:val="18"/>
+              </w:rPr>
+              <w:t> </w:t>
             </w:r>
             <w:proofErr w:type="spellStart"/>
             <w:r>
@@ -5651,15 +6029,27 @@
                 <w:szCs w:val="18"/>
               </w:rPr>
             </w:pPr>
-            <w:r>
-              <w:rPr>
-                <w:rFonts w:ascii="Times New Roman" w:hAnsi="Times New Roman" w:cs="Times New Roman"/>
-                <w:i/>
-                <w:color w:val="000000"/>
-                <w:sz w:val="18"/>
-                <w:szCs w:val="18"/>
-              </w:rPr>
-              <w:t>L. </w:t>
+            <w:proofErr w:type="spellStart"/>
+            <w:r>
+              <w:rPr>
+                <w:rFonts w:ascii="Times New Roman" w:hAnsi="Times New Roman" w:cs="Times New Roman"/>
+                <w:i/>
+                <w:color w:val="000000"/>
+                <w:sz w:val="18"/>
+                <w:szCs w:val="18"/>
+              </w:rPr>
+              <w:t>Lycium</w:t>
+            </w:r>
+            <w:proofErr w:type="spellEnd"/>
+            <w:r>
+              <w:rPr>
+                <w:rFonts w:ascii="Times New Roman" w:hAnsi="Times New Roman" w:cs="Times New Roman"/>
+                <w:i/>
+                <w:color w:val="000000"/>
+                <w:sz w:val="18"/>
+                <w:szCs w:val="18"/>
+              </w:rPr>
+              <w:t> </w:t>
             </w:r>
             <w:proofErr w:type="spellStart"/>
             <w:r>
@@ -5846,15 +6236,27 @@
                 <w:szCs w:val="18"/>
               </w:rPr>
             </w:pPr>
-            <w:r>
-              <w:rPr>
-                <w:rFonts w:ascii="Times New Roman" w:hAnsi="Times New Roman" w:cs="Times New Roman"/>
-                <w:i/>
-                <w:color w:val="000000"/>
-                <w:sz w:val="18"/>
-                <w:szCs w:val="18"/>
-              </w:rPr>
-              <w:t>L. </w:t>
+            <w:proofErr w:type="spellStart"/>
+            <w:r>
+              <w:rPr>
+                <w:rFonts w:ascii="Times New Roman" w:hAnsi="Times New Roman" w:cs="Times New Roman"/>
+                <w:i/>
+                <w:color w:val="000000"/>
+                <w:sz w:val="18"/>
+                <w:szCs w:val="18"/>
+              </w:rPr>
+              <w:t>Lycium</w:t>
+            </w:r>
+            <w:proofErr w:type="spellEnd"/>
+            <w:r>
+              <w:rPr>
+                <w:rFonts w:ascii="Times New Roman" w:hAnsi="Times New Roman" w:cs="Times New Roman"/>
+                <w:i/>
+                <w:color w:val="000000"/>
+                <w:sz w:val="18"/>
+                <w:szCs w:val="18"/>
+              </w:rPr>
+              <w:t> </w:t>
             </w:r>
             <w:proofErr w:type="spellStart"/>
             <w:r>
@@ -6041,15 +6443,27 @@
                 <w:szCs w:val="18"/>
               </w:rPr>
             </w:pPr>
-            <w:r>
-              <w:rPr>
-                <w:rFonts w:ascii="Times New Roman" w:hAnsi="Times New Roman" w:cs="Times New Roman"/>
-                <w:i/>
-                <w:color w:val="000000"/>
-                <w:sz w:val="18"/>
-                <w:szCs w:val="18"/>
-              </w:rPr>
-              <w:t>L. </w:t>
+            <w:proofErr w:type="spellStart"/>
+            <w:r>
+              <w:rPr>
+                <w:rFonts w:ascii="Times New Roman" w:hAnsi="Times New Roman" w:cs="Times New Roman"/>
+                <w:i/>
+                <w:color w:val="000000"/>
+                <w:sz w:val="18"/>
+                <w:szCs w:val="18"/>
+              </w:rPr>
+              <w:t>Lycium</w:t>
+            </w:r>
+            <w:proofErr w:type="spellEnd"/>
+            <w:r>
+              <w:rPr>
+                <w:rFonts w:ascii="Times New Roman" w:hAnsi="Times New Roman" w:cs="Times New Roman"/>
+                <w:i/>
+                <w:color w:val="000000"/>
+                <w:sz w:val="18"/>
+                <w:szCs w:val="18"/>
+              </w:rPr>
+              <w:t> </w:t>
             </w:r>
             <w:proofErr w:type="spellStart"/>
             <w:r>
@@ -6203,16 +6617,27 @@
                 <w:szCs w:val="18"/>
               </w:rPr>
             </w:pPr>
-            <w:r>
-              <w:rPr>
-                <w:rFonts w:ascii="Times New Roman" w:hAnsi="Times New Roman" w:cs="Times New Roman"/>
-                <w:i/>
-                <w:color w:val="000000"/>
-                <w:sz w:val="18"/>
-                <w:szCs w:val="18"/>
-              </w:rPr>
-              <w:lastRenderedPageBreak/>
-              <w:t>L. </w:t>
+            <w:proofErr w:type="spellStart"/>
+            <w:r>
+              <w:rPr>
+                <w:rFonts w:ascii="Times New Roman" w:hAnsi="Times New Roman" w:cs="Times New Roman"/>
+                <w:i/>
+                <w:color w:val="000000"/>
+                <w:sz w:val="18"/>
+                <w:szCs w:val="18"/>
+              </w:rPr>
+              <w:t>Lycium</w:t>
+            </w:r>
+            <w:proofErr w:type="spellEnd"/>
+            <w:r>
+              <w:rPr>
+                <w:rFonts w:ascii="Times New Roman" w:hAnsi="Times New Roman" w:cs="Times New Roman"/>
+                <w:i/>
+                <w:color w:val="000000"/>
+                <w:sz w:val="18"/>
+                <w:szCs w:val="18"/>
+              </w:rPr>
+              <w:t> </w:t>
             </w:r>
             <w:proofErr w:type="spellStart"/>
             <w:r>
@@ -6368,15 +6793,27 @@
                 <w:szCs w:val="18"/>
               </w:rPr>
             </w:pPr>
-            <w:r>
-              <w:rPr>
-                <w:rFonts w:ascii="Times New Roman" w:hAnsi="Times New Roman" w:cs="Times New Roman"/>
-                <w:i/>
-                <w:color w:val="000000"/>
-                <w:sz w:val="18"/>
-                <w:szCs w:val="18"/>
-              </w:rPr>
-              <w:t>L. </w:t>
+            <w:proofErr w:type="spellStart"/>
+            <w:r>
+              <w:rPr>
+                <w:rFonts w:ascii="Times New Roman" w:hAnsi="Times New Roman" w:cs="Times New Roman"/>
+                <w:i/>
+                <w:color w:val="000000"/>
+                <w:sz w:val="18"/>
+                <w:szCs w:val="18"/>
+              </w:rPr>
+              <w:t>Lycium</w:t>
+            </w:r>
+            <w:proofErr w:type="spellEnd"/>
+            <w:r>
+              <w:rPr>
+                <w:rFonts w:ascii="Times New Roman" w:hAnsi="Times New Roman" w:cs="Times New Roman"/>
+                <w:i/>
+                <w:color w:val="000000"/>
+                <w:sz w:val="18"/>
+                <w:szCs w:val="18"/>
+              </w:rPr>
+              <w:t> </w:t>
             </w:r>
             <w:proofErr w:type="spellStart"/>
             <w:r>
@@ -6400,14 +6837,34 @@
               </w:rPr>
               <w:t> </w:t>
             </w:r>
-            <w:r>
-              <w:rPr>
-                <w:rFonts w:ascii="Times New Roman" w:hAnsi="Times New Roman" w:cs="Times New Roman"/>
-                <w:color w:val="000000"/>
-                <w:sz w:val="18"/>
-                <w:szCs w:val="18"/>
-              </w:rPr>
-              <w:t xml:space="preserve">C.L. </w:t>
+            <w:proofErr w:type="spellStart"/>
+            <w:r>
+              <w:rPr>
+                <w:rFonts w:ascii="Times New Roman" w:hAnsi="Times New Roman" w:cs="Times New Roman"/>
+                <w:color w:val="000000"/>
+                <w:sz w:val="18"/>
+                <w:szCs w:val="18"/>
+              </w:rPr>
+              <w:t>C.</w:t>
+            </w:r>
+            <w:r>
+              <w:rPr>
+                <w:rFonts w:ascii="Times New Roman" w:hAnsi="Times New Roman" w:cs="Times New Roman"/>
+                <w:color w:val="000000"/>
+                <w:sz w:val="18"/>
+                <w:szCs w:val="18"/>
+              </w:rPr>
+              <w:t>Lycium</w:t>
+            </w:r>
+            <w:proofErr w:type="spellEnd"/>
+            <w:r>
+              <w:rPr>
+                <w:rFonts w:ascii="Times New Roman" w:hAnsi="Times New Roman" w:cs="Times New Roman"/>
+                <w:color w:val="000000"/>
+                <w:sz w:val="18"/>
+                <w:szCs w:val="18"/>
+              </w:rPr>
+              <w:t xml:space="preserve"> </w:t>
             </w:r>
             <w:proofErr w:type="spellStart"/>
             <w:r>
@@ -6551,6 +7008,7 @@
                 <w:lang w:val="de-DE"/>
               </w:rPr>
             </w:pPr>
+            <w:proofErr w:type="spellStart"/>
             <w:r>
               <w:rPr>
                 <w:rFonts w:ascii="Times New Roman" w:hAnsi="Times New Roman" w:cs="Times New Roman"/>
@@ -6560,7 +7018,19 @@
                 <w:szCs w:val="18"/>
                 <w:lang w:val="de-DE"/>
               </w:rPr>
-              <w:t>L. cylindricum</w:t>
+              <w:t>Lycium</w:t>
+            </w:r>
+            <w:proofErr w:type="spellEnd"/>
+            <w:r>
+              <w:rPr>
+                <w:rFonts w:ascii="Times New Roman" w:hAnsi="Times New Roman" w:cs="Times New Roman"/>
+                <w:i/>
+                <w:color w:val="000000"/>
+                <w:sz w:val="18"/>
+                <w:szCs w:val="18"/>
+                <w:lang w:val="de-DE"/>
+              </w:rPr>
+              <w:t> cylindricum</w:t>
             </w:r>
             <w:r>
               <w:rPr>
@@ -6693,15 +7163,27 @@
                 <w:szCs w:val="18"/>
               </w:rPr>
             </w:pPr>
-            <w:r>
-              <w:rPr>
-                <w:rFonts w:ascii="Times New Roman" w:hAnsi="Times New Roman" w:cs="Times New Roman"/>
-                <w:i/>
-                <w:color w:val="000000"/>
-                <w:sz w:val="18"/>
-                <w:szCs w:val="18"/>
-              </w:rPr>
-              <w:t>L. </w:t>
+            <w:proofErr w:type="spellStart"/>
+            <w:r>
+              <w:rPr>
+                <w:rFonts w:ascii="Times New Roman" w:hAnsi="Times New Roman" w:cs="Times New Roman"/>
+                <w:i/>
+                <w:color w:val="000000"/>
+                <w:sz w:val="18"/>
+                <w:szCs w:val="18"/>
+              </w:rPr>
+              <w:t>Lycium</w:t>
+            </w:r>
+            <w:proofErr w:type="spellEnd"/>
+            <w:r>
+              <w:rPr>
+                <w:rFonts w:ascii="Times New Roman" w:hAnsi="Times New Roman" w:cs="Times New Roman"/>
+                <w:i/>
+                <w:color w:val="000000"/>
+                <w:sz w:val="18"/>
+                <w:szCs w:val="18"/>
+              </w:rPr>
+              <w:t> </w:t>
             </w:r>
             <w:proofErr w:type="spellStart"/>
             <w:r>
@@ -6896,6 +7378,7 @@
                 <w:lang w:val="de-DE"/>
               </w:rPr>
             </w:pPr>
+            <w:proofErr w:type="spellStart"/>
             <w:r>
               <w:rPr>
                 <w:rFonts w:ascii="Times New Roman" w:hAnsi="Times New Roman" w:cs="Times New Roman"/>
@@ -6905,7 +7388,19 @@
                 <w:szCs w:val="18"/>
                 <w:lang w:val="de-DE"/>
               </w:rPr>
-              <w:t>L. decumbens</w:t>
+              <w:t>Lycium</w:t>
+            </w:r>
+            <w:proofErr w:type="spellEnd"/>
+            <w:r>
+              <w:rPr>
+                <w:rFonts w:ascii="Times New Roman" w:hAnsi="Times New Roman" w:cs="Times New Roman"/>
+                <w:i/>
+                <w:color w:val="000000"/>
+                <w:sz w:val="18"/>
+                <w:szCs w:val="18"/>
+                <w:lang w:val="de-DE"/>
+              </w:rPr>
+              <w:t> decumbens</w:t>
             </w:r>
             <w:r>
               <w:rPr>
@@ -7045,15 +7540,27 @@
                 <w:szCs w:val="18"/>
               </w:rPr>
             </w:pPr>
-            <w:r>
-              <w:rPr>
-                <w:rFonts w:ascii="Times New Roman" w:hAnsi="Times New Roman" w:cs="Times New Roman"/>
-                <w:i/>
-                <w:color w:val="000000"/>
-                <w:sz w:val="18"/>
-                <w:szCs w:val="18"/>
-              </w:rPr>
-              <w:t>L. </w:t>
+            <w:proofErr w:type="spellStart"/>
+            <w:r>
+              <w:rPr>
+                <w:rFonts w:ascii="Times New Roman" w:hAnsi="Times New Roman" w:cs="Times New Roman"/>
+                <w:i/>
+                <w:color w:val="000000"/>
+                <w:sz w:val="18"/>
+                <w:szCs w:val="18"/>
+              </w:rPr>
+              <w:t>Lycium</w:t>
+            </w:r>
+            <w:proofErr w:type="spellEnd"/>
+            <w:r>
+              <w:rPr>
+                <w:rFonts w:ascii="Times New Roman" w:hAnsi="Times New Roman" w:cs="Times New Roman"/>
+                <w:i/>
+                <w:color w:val="000000"/>
+                <w:sz w:val="18"/>
+                <w:szCs w:val="18"/>
+              </w:rPr>
+              <w:t> </w:t>
             </w:r>
             <w:proofErr w:type="spellStart"/>
             <w:r>
@@ -7203,15 +7710,28 @@
                 <w:szCs w:val="18"/>
               </w:rPr>
             </w:pPr>
-            <w:r>
-              <w:rPr>
-                <w:rFonts w:ascii="Times New Roman" w:hAnsi="Times New Roman" w:cs="Times New Roman"/>
-                <w:i/>
-                <w:color w:val="000000"/>
-                <w:sz w:val="18"/>
-                <w:szCs w:val="18"/>
-              </w:rPr>
-              <w:t>L. </w:t>
+            <w:proofErr w:type="spellStart"/>
+            <w:r>
+              <w:rPr>
+                <w:rFonts w:ascii="Times New Roman" w:hAnsi="Times New Roman" w:cs="Times New Roman"/>
+                <w:i/>
+                <w:color w:val="000000"/>
+                <w:sz w:val="18"/>
+                <w:szCs w:val="18"/>
+              </w:rPr>
+              <w:lastRenderedPageBreak/>
+              <w:t>Lycium</w:t>
+            </w:r>
+            <w:proofErr w:type="spellEnd"/>
+            <w:r>
+              <w:rPr>
+                <w:rFonts w:ascii="Times New Roman" w:hAnsi="Times New Roman" w:cs="Times New Roman"/>
+                <w:i/>
+                <w:color w:val="000000"/>
+                <w:sz w:val="18"/>
+                <w:szCs w:val="18"/>
+              </w:rPr>
+              <w:t> </w:t>
             </w:r>
             <w:proofErr w:type="spellStart"/>
             <w:r>
@@ -7433,15 +7953,27 @@
                 <w:szCs w:val="18"/>
               </w:rPr>
             </w:pPr>
-            <w:r>
-              <w:rPr>
-                <w:rFonts w:ascii="Times New Roman" w:hAnsi="Times New Roman" w:cs="Times New Roman"/>
-                <w:i/>
-                <w:color w:val="000000"/>
-                <w:sz w:val="18"/>
-                <w:szCs w:val="18"/>
-              </w:rPr>
-              <w:t>L. </w:t>
+            <w:proofErr w:type="spellStart"/>
+            <w:r>
+              <w:rPr>
+                <w:rFonts w:ascii="Times New Roman" w:hAnsi="Times New Roman" w:cs="Times New Roman"/>
+                <w:i/>
+                <w:color w:val="000000"/>
+                <w:sz w:val="18"/>
+                <w:szCs w:val="18"/>
+              </w:rPr>
+              <w:t>Lycium</w:t>
+            </w:r>
+            <w:proofErr w:type="spellEnd"/>
+            <w:r>
+              <w:rPr>
+                <w:rFonts w:ascii="Times New Roman" w:hAnsi="Times New Roman" w:cs="Times New Roman"/>
+                <w:i/>
+                <w:color w:val="000000"/>
+                <w:sz w:val="18"/>
+                <w:szCs w:val="18"/>
+              </w:rPr>
+              <w:t> </w:t>
             </w:r>
             <w:proofErr w:type="spellStart"/>
             <w:r>
@@ -7595,15 +8127,27 @@
                 <w:szCs w:val="18"/>
               </w:rPr>
             </w:pPr>
-            <w:r>
-              <w:rPr>
-                <w:rFonts w:ascii="Times New Roman" w:hAnsi="Times New Roman" w:cs="Times New Roman"/>
-                <w:i/>
-                <w:color w:val="000000"/>
-                <w:sz w:val="18"/>
-                <w:szCs w:val="18"/>
-              </w:rPr>
-              <w:t>L. </w:t>
+            <w:proofErr w:type="spellStart"/>
+            <w:r>
+              <w:rPr>
+                <w:rFonts w:ascii="Times New Roman" w:hAnsi="Times New Roman" w:cs="Times New Roman"/>
+                <w:i/>
+                <w:color w:val="000000"/>
+                <w:sz w:val="18"/>
+                <w:szCs w:val="18"/>
+              </w:rPr>
+              <w:t>Lycium</w:t>
+            </w:r>
+            <w:proofErr w:type="spellEnd"/>
+            <w:r>
+              <w:rPr>
+                <w:rFonts w:ascii="Times New Roman" w:hAnsi="Times New Roman" w:cs="Times New Roman"/>
+                <w:i/>
+                <w:color w:val="000000"/>
+                <w:sz w:val="18"/>
+                <w:szCs w:val="18"/>
+              </w:rPr>
+              <w:t> </w:t>
             </w:r>
             <w:proofErr w:type="spellStart"/>
             <w:r>
@@ -7757,15 +8301,27 @@
                 <w:szCs w:val="18"/>
               </w:rPr>
             </w:pPr>
-            <w:r>
-              <w:rPr>
-                <w:rFonts w:ascii="Times New Roman" w:hAnsi="Times New Roman" w:cs="Times New Roman"/>
-                <w:i/>
-                <w:color w:val="000000"/>
-                <w:sz w:val="18"/>
-                <w:szCs w:val="18"/>
-              </w:rPr>
-              <w:t>L. </w:t>
+            <w:proofErr w:type="spellStart"/>
+            <w:r>
+              <w:rPr>
+                <w:rFonts w:ascii="Times New Roman" w:hAnsi="Times New Roman" w:cs="Times New Roman"/>
+                <w:i/>
+                <w:color w:val="000000"/>
+                <w:sz w:val="18"/>
+                <w:szCs w:val="18"/>
+              </w:rPr>
+              <w:t>Lycium</w:t>
+            </w:r>
+            <w:proofErr w:type="spellEnd"/>
+            <w:r>
+              <w:rPr>
+                <w:rFonts w:ascii="Times New Roman" w:hAnsi="Times New Roman" w:cs="Times New Roman"/>
+                <w:i/>
+                <w:color w:val="000000"/>
+                <w:sz w:val="18"/>
+                <w:szCs w:val="18"/>
+              </w:rPr>
+              <w:t> </w:t>
             </w:r>
             <w:proofErr w:type="spellStart"/>
             <w:r>
@@ -7921,15 +8477,27 @@
                 <w:szCs w:val="18"/>
               </w:rPr>
             </w:pPr>
-            <w:r>
-              <w:rPr>
-                <w:rFonts w:ascii="Times New Roman" w:hAnsi="Times New Roman" w:cs="Times New Roman"/>
-                <w:i/>
-                <w:color w:val="000000"/>
-                <w:sz w:val="18"/>
-                <w:szCs w:val="18"/>
-              </w:rPr>
-              <w:t>L. </w:t>
+            <w:proofErr w:type="spellStart"/>
+            <w:r>
+              <w:rPr>
+                <w:rFonts w:ascii="Times New Roman" w:hAnsi="Times New Roman" w:cs="Times New Roman"/>
+                <w:i/>
+                <w:color w:val="000000"/>
+                <w:sz w:val="18"/>
+                <w:szCs w:val="18"/>
+              </w:rPr>
+              <w:t>Lycium</w:t>
+            </w:r>
+            <w:proofErr w:type="spellEnd"/>
+            <w:r>
+              <w:rPr>
+                <w:rFonts w:ascii="Times New Roman" w:hAnsi="Times New Roman" w:cs="Times New Roman"/>
+                <w:i/>
+                <w:color w:val="000000"/>
+                <w:sz w:val="18"/>
+                <w:szCs w:val="18"/>
+              </w:rPr>
+              <w:t> </w:t>
             </w:r>
             <w:proofErr w:type="spellStart"/>
             <w:r>
@@ -8084,15 +8652,27 @@
                 <w:szCs w:val="18"/>
               </w:rPr>
             </w:pPr>
-            <w:r>
-              <w:rPr>
-                <w:rFonts w:ascii="Times New Roman" w:hAnsi="Times New Roman" w:cs="Times New Roman"/>
-                <w:i/>
-                <w:color w:val="000000"/>
-                <w:sz w:val="18"/>
-                <w:szCs w:val="18"/>
-              </w:rPr>
-              <w:t>L. </w:t>
+            <w:proofErr w:type="spellStart"/>
+            <w:r>
+              <w:rPr>
+                <w:rFonts w:ascii="Times New Roman" w:hAnsi="Times New Roman" w:cs="Times New Roman"/>
+                <w:i/>
+                <w:color w:val="000000"/>
+                <w:sz w:val="18"/>
+                <w:szCs w:val="18"/>
+              </w:rPr>
+              <w:t>Lycium</w:t>
+            </w:r>
+            <w:proofErr w:type="spellEnd"/>
+            <w:r>
+              <w:rPr>
+                <w:rFonts w:ascii="Times New Roman" w:hAnsi="Times New Roman" w:cs="Times New Roman"/>
+                <w:i/>
+                <w:color w:val="000000"/>
+                <w:sz w:val="18"/>
+                <w:szCs w:val="18"/>
+              </w:rPr>
+              <w:t> </w:t>
             </w:r>
             <w:proofErr w:type="spellStart"/>
             <w:r>
@@ -8248,15 +8828,27 @@
                 <w:szCs w:val="18"/>
               </w:rPr>
             </w:pPr>
-            <w:r>
-              <w:rPr>
-                <w:rFonts w:ascii="Times New Roman" w:hAnsi="Times New Roman" w:cs="Times New Roman"/>
-                <w:i/>
-                <w:color w:val="000000"/>
-                <w:sz w:val="18"/>
-                <w:szCs w:val="18"/>
-              </w:rPr>
-              <w:t>L. </w:t>
+            <w:proofErr w:type="spellStart"/>
+            <w:r>
+              <w:rPr>
+                <w:rFonts w:ascii="Times New Roman" w:hAnsi="Times New Roman" w:cs="Times New Roman"/>
+                <w:i/>
+                <w:color w:val="000000"/>
+                <w:sz w:val="18"/>
+                <w:szCs w:val="18"/>
+              </w:rPr>
+              <w:t>Lycium</w:t>
+            </w:r>
+            <w:proofErr w:type="spellEnd"/>
+            <w:r>
+              <w:rPr>
+                <w:rFonts w:ascii="Times New Roman" w:hAnsi="Times New Roman" w:cs="Times New Roman"/>
+                <w:i/>
+                <w:color w:val="000000"/>
+                <w:sz w:val="18"/>
+                <w:szCs w:val="18"/>
+              </w:rPr>
+              <w:t> </w:t>
             </w:r>
             <w:proofErr w:type="spellStart"/>
             <w:r>
@@ -8400,15 +8992,27 @@
                 <w:szCs w:val="18"/>
               </w:rPr>
             </w:pPr>
-            <w:r>
-              <w:rPr>
-                <w:rFonts w:ascii="Times New Roman" w:hAnsi="Times New Roman" w:cs="Times New Roman"/>
-                <w:i/>
-                <w:color w:val="000000"/>
-                <w:sz w:val="18"/>
-                <w:szCs w:val="18"/>
-              </w:rPr>
-              <w:t>L. </w:t>
+            <w:proofErr w:type="spellStart"/>
+            <w:r>
+              <w:rPr>
+                <w:rFonts w:ascii="Times New Roman" w:hAnsi="Times New Roman" w:cs="Times New Roman"/>
+                <w:i/>
+                <w:color w:val="000000"/>
+                <w:sz w:val="18"/>
+                <w:szCs w:val="18"/>
+              </w:rPr>
+              <w:t>Lycium</w:t>
+            </w:r>
+            <w:proofErr w:type="spellEnd"/>
+            <w:r>
+              <w:rPr>
+                <w:rFonts w:ascii="Times New Roman" w:hAnsi="Times New Roman" w:cs="Times New Roman"/>
+                <w:i/>
+                <w:color w:val="000000"/>
+                <w:sz w:val="18"/>
+                <w:szCs w:val="18"/>
+              </w:rPr>
+              <w:t> </w:t>
             </w:r>
             <w:proofErr w:type="spellStart"/>
             <w:r>
@@ -8601,15 +9205,27 @@
                 <w:szCs w:val="18"/>
               </w:rPr>
             </w:pPr>
-            <w:r>
-              <w:rPr>
-                <w:rFonts w:ascii="Times New Roman" w:hAnsi="Times New Roman" w:cs="Times New Roman"/>
-                <w:i/>
-                <w:color w:val="000000"/>
-                <w:sz w:val="18"/>
-                <w:szCs w:val="18"/>
-              </w:rPr>
-              <w:t>L. </w:t>
+            <w:proofErr w:type="spellStart"/>
+            <w:r>
+              <w:rPr>
+                <w:rFonts w:ascii="Times New Roman" w:hAnsi="Times New Roman" w:cs="Times New Roman"/>
+                <w:i/>
+                <w:color w:val="000000"/>
+                <w:sz w:val="18"/>
+                <w:szCs w:val="18"/>
+              </w:rPr>
+              <w:t>Lycium</w:t>
+            </w:r>
+            <w:proofErr w:type="spellEnd"/>
+            <w:r>
+              <w:rPr>
+                <w:rFonts w:ascii="Times New Roman" w:hAnsi="Times New Roman" w:cs="Times New Roman"/>
+                <w:i/>
+                <w:color w:val="000000"/>
+                <w:sz w:val="18"/>
+                <w:szCs w:val="18"/>
+              </w:rPr>
+              <w:t> </w:t>
             </w:r>
             <w:proofErr w:type="spellStart"/>
             <w:r>
@@ -8633,15 +9249,17 @@
               </w:rPr>
               <w:t> </w:t>
             </w:r>
-            <w:r>
-              <w:rPr>
-                <w:rFonts w:ascii="Times New Roman" w:hAnsi="Times New Roman" w:cs="Times New Roman"/>
-                <w:color w:val="000000"/>
-                <w:sz w:val="18"/>
-                <w:szCs w:val="18"/>
-              </w:rPr>
-              <w:t>L.</w:t>
-            </w:r>
+            <w:proofErr w:type="spellStart"/>
+            <w:r>
+              <w:rPr>
+                <w:rFonts w:ascii="Times New Roman" w:hAnsi="Times New Roman" w:cs="Times New Roman"/>
+                <w:color w:val="000000"/>
+                <w:sz w:val="18"/>
+                <w:szCs w:val="18"/>
+              </w:rPr>
+              <w:t>Lycium</w:t>
+            </w:r>
+            <w:proofErr w:type="spellEnd"/>
           </w:p>
         </w:tc>
         <w:tc>
@@ -8894,16 +9512,7 @@
                 <w:sz w:val="18"/>
                 <w:szCs w:val="18"/>
               </w:rPr>
-              <w:t xml:space="preserve">, </w:t>
-            </w:r>
-            <w:r>
-              <w:rPr>
-                <w:rFonts w:ascii="Times New Roman" w:hAnsi="Times New Roman" w:cs="Times New Roman"/>
-                <w:sz w:val="18"/>
-                <w:szCs w:val="18"/>
-              </w:rPr>
-              <w:lastRenderedPageBreak/>
-              <w:t xml:space="preserve">2012; </w:t>
+              <w:t xml:space="preserve">, 2012; </w:t>
             </w:r>
             <w:proofErr w:type="spellStart"/>
             <w:r>
@@ -8962,16 +9571,27 @@
                 <w:szCs w:val="18"/>
               </w:rPr>
             </w:pPr>
-            <w:r>
-              <w:rPr>
-                <w:rFonts w:ascii="Times New Roman" w:hAnsi="Times New Roman" w:cs="Times New Roman"/>
-                <w:i/>
-                <w:color w:val="000000"/>
-                <w:sz w:val="18"/>
-                <w:szCs w:val="18"/>
-              </w:rPr>
-              <w:lastRenderedPageBreak/>
-              <w:t>L. </w:t>
+            <w:proofErr w:type="spellStart"/>
+            <w:r>
+              <w:rPr>
+                <w:rFonts w:ascii="Times New Roman" w:hAnsi="Times New Roman" w:cs="Times New Roman"/>
+                <w:i/>
+                <w:color w:val="000000"/>
+                <w:sz w:val="18"/>
+                <w:szCs w:val="18"/>
+              </w:rPr>
+              <w:t>Lycium</w:t>
+            </w:r>
+            <w:proofErr w:type="spellEnd"/>
+            <w:r>
+              <w:rPr>
+                <w:rFonts w:ascii="Times New Roman" w:hAnsi="Times New Roman" w:cs="Times New Roman"/>
+                <w:i/>
+                <w:color w:val="000000"/>
+                <w:sz w:val="18"/>
+                <w:szCs w:val="18"/>
+              </w:rPr>
+              <w:t> </w:t>
             </w:r>
             <w:proofErr w:type="spellStart"/>
             <w:r>
@@ -9163,15 +9783,28 @@
                 <w:szCs w:val="18"/>
               </w:rPr>
             </w:pPr>
-            <w:r>
-              <w:rPr>
-                <w:rFonts w:ascii="Times New Roman" w:hAnsi="Times New Roman" w:cs="Times New Roman"/>
-                <w:i/>
-                <w:color w:val="000000"/>
-                <w:sz w:val="18"/>
-                <w:szCs w:val="18"/>
-              </w:rPr>
-              <w:t>L. </w:t>
+            <w:proofErr w:type="spellStart"/>
+            <w:r>
+              <w:rPr>
+                <w:rFonts w:ascii="Times New Roman" w:hAnsi="Times New Roman" w:cs="Times New Roman"/>
+                <w:i/>
+                <w:color w:val="000000"/>
+                <w:sz w:val="18"/>
+                <w:szCs w:val="18"/>
+              </w:rPr>
+              <w:lastRenderedPageBreak/>
+              <w:t>Lycium</w:t>
+            </w:r>
+            <w:proofErr w:type="spellEnd"/>
+            <w:r>
+              <w:rPr>
+                <w:rFonts w:ascii="Times New Roman" w:hAnsi="Times New Roman" w:cs="Times New Roman"/>
+                <w:i/>
+                <w:color w:val="000000"/>
+                <w:sz w:val="18"/>
+                <w:szCs w:val="18"/>
+              </w:rPr>
+              <w:t> </w:t>
             </w:r>
             <w:proofErr w:type="spellStart"/>
             <w:r>
@@ -9411,15 +10044,27 @@
                 <w:szCs w:val="18"/>
               </w:rPr>
             </w:pPr>
-            <w:r>
-              <w:rPr>
-                <w:rFonts w:ascii="Times New Roman" w:hAnsi="Times New Roman" w:cs="Times New Roman"/>
-                <w:i/>
-                <w:color w:val="000000"/>
-                <w:sz w:val="18"/>
-                <w:szCs w:val="18"/>
-              </w:rPr>
-              <w:t>L. </w:t>
+            <w:proofErr w:type="spellStart"/>
+            <w:r>
+              <w:rPr>
+                <w:rFonts w:ascii="Times New Roman" w:hAnsi="Times New Roman" w:cs="Times New Roman"/>
+                <w:i/>
+                <w:color w:val="000000"/>
+                <w:sz w:val="18"/>
+                <w:szCs w:val="18"/>
+              </w:rPr>
+              <w:t>Lycium</w:t>
+            </w:r>
+            <w:proofErr w:type="spellEnd"/>
+            <w:r>
+              <w:rPr>
+                <w:rFonts w:ascii="Times New Roman" w:hAnsi="Times New Roman" w:cs="Times New Roman"/>
+                <w:i/>
+                <w:color w:val="000000"/>
+                <w:sz w:val="18"/>
+                <w:szCs w:val="18"/>
+              </w:rPr>
+              <w:t> </w:t>
             </w:r>
             <w:proofErr w:type="spellStart"/>
             <w:r>
@@ -9604,15 +10249,27 @@
                 <w:szCs w:val="18"/>
               </w:rPr>
             </w:pPr>
-            <w:r>
-              <w:rPr>
-                <w:rFonts w:ascii="Times New Roman" w:hAnsi="Times New Roman" w:cs="Times New Roman"/>
-                <w:i/>
-                <w:color w:val="000000"/>
-                <w:sz w:val="18"/>
-                <w:szCs w:val="18"/>
-              </w:rPr>
-              <w:t>L. </w:t>
+            <w:proofErr w:type="spellStart"/>
+            <w:r>
+              <w:rPr>
+                <w:rFonts w:ascii="Times New Roman" w:hAnsi="Times New Roman" w:cs="Times New Roman"/>
+                <w:i/>
+                <w:color w:val="000000"/>
+                <w:sz w:val="18"/>
+                <w:szCs w:val="18"/>
+              </w:rPr>
+              <w:t>Lycium</w:t>
+            </w:r>
+            <w:proofErr w:type="spellEnd"/>
+            <w:r>
+              <w:rPr>
+                <w:rFonts w:ascii="Times New Roman" w:hAnsi="Times New Roman" w:cs="Times New Roman"/>
+                <w:i/>
+                <w:color w:val="000000"/>
+                <w:sz w:val="18"/>
+                <w:szCs w:val="18"/>
+              </w:rPr>
+              <w:t> </w:t>
             </w:r>
             <w:proofErr w:type="spellStart"/>
             <w:r>
@@ -9767,15 +10424,27 @@
                 <w:szCs w:val="18"/>
               </w:rPr>
             </w:pPr>
-            <w:r>
-              <w:rPr>
-                <w:rFonts w:ascii="Times New Roman" w:hAnsi="Times New Roman" w:cs="Times New Roman"/>
-                <w:i/>
-                <w:color w:val="000000"/>
-                <w:sz w:val="18"/>
-                <w:szCs w:val="18"/>
-              </w:rPr>
-              <w:t>L. </w:t>
+            <w:proofErr w:type="spellStart"/>
+            <w:r>
+              <w:rPr>
+                <w:rFonts w:ascii="Times New Roman" w:hAnsi="Times New Roman" w:cs="Times New Roman"/>
+                <w:i/>
+                <w:color w:val="000000"/>
+                <w:sz w:val="18"/>
+                <w:szCs w:val="18"/>
+              </w:rPr>
+              <w:t>Lycium</w:t>
+            </w:r>
+            <w:proofErr w:type="spellEnd"/>
+            <w:r>
+              <w:rPr>
+                <w:rFonts w:ascii="Times New Roman" w:hAnsi="Times New Roman" w:cs="Times New Roman"/>
+                <w:i/>
+                <w:color w:val="000000"/>
+                <w:sz w:val="18"/>
+                <w:szCs w:val="18"/>
+              </w:rPr>
+              <w:t> </w:t>
             </w:r>
             <w:proofErr w:type="spellStart"/>
             <w:r>
@@ -9932,15 +10601,27 @@
                 <w:szCs w:val="18"/>
               </w:rPr>
             </w:pPr>
-            <w:r>
-              <w:rPr>
-                <w:rFonts w:ascii="Times New Roman" w:hAnsi="Times New Roman" w:cs="Times New Roman"/>
-                <w:i/>
-                <w:color w:val="000000"/>
-                <w:sz w:val="18"/>
-                <w:szCs w:val="18"/>
-              </w:rPr>
-              <w:t>L. </w:t>
+            <w:proofErr w:type="spellStart"/>
+            <w:r>
+              <w:rPr>
+                <w:rFonts w:ascii="Times New Roman" w:hAnsi="Times New Roman" w:cs="Times New Roman"/>
+                <w:i/>
+                <w:color w:val="000000"/>
+                <w:sz w:val="18"/>
+                <w:szCs w:val="18"/>
+              </w:rPr>
+              <w:t>Lycium</w:t>
+            </w:r>
+            <w:proofErr w:type="spellEnd"/>
+            <w:r>
+              <w:rPr>
+                <w:rFonts w:ascii="Times New Roman" w:hAnsi="Times New Roman" w:cs="Times New Roman"/>
+                <w:i/>
+                <w:color w:val="000000"/>
+                <w:sz w:val="18"/>
+                <w:szCs w:val="18"/>
+              </w:rPr>
+              <w:t> </w:t>
             </w:r>
             <w:proofErr w:type="spellStart"/>
             <w:r>
@@ -10096,15 +10777,27 @@
                 <w:szCs w:val="18"/>
               </w:rPr>
             </w:pPr>
-            <w:r>
-              <w:rPr>
-                <w:rFonts w:ascii="Times New Roman" w:hAnsi="Times New Roman" w:cs="Times New Roman"/>
-                <w:i/>
-                <w:color w:val="000000"/>
-                <w:sz w:val="18"/>
-                <w:szCs w:val="18"/>
-              </w:rPr>
-              <w:t>L. </w:t>
+            <w:proofErr w:type="spellStart"/>
+            <w:r>
+              <w:rPr>
+                <w:rFonts w:ascii="Times New Roman" w:hAnsi="Times New Roman" w:cs="Times New Roman"/>
+                <w:i/>
+                <w:color w:val="000000"/>
+                <w:sz w:val="18"/>
+                <w:szCs w:val="18"/>
+              </w:rPr>
+              <w:t>Lycium</w:t>
+            </w:r>
+            <w:proofErr w:type="spellEnd"/>
+            <w:r>
+              <w:rPr>
+                <w:rFonts w:ascii="Times New Roman" w:hAnsi="Times New Roman" w:cs="Times New Roman"/>
+                <w:i/>
+                <w:color w:val="000000"/>
+                <w:sz w:val="18"/>
+                <w:szCs w:val="18"/>
+              </w:rPr>
+              <w:t> </w:t>
             </w:r>
             <w:proofErr w:type="spellStart"/>
             <w:r>
@@ -10288,15 +10981,27 @@
                 <w:szCs w:val="18"/>
               </w:rPr>
             </w:pPr>
-            <w:r>
-              <w:rPr>
-                <w:rFonts w:ascii="Times New Roman" w:hAnsi="Times New Roman" w:cs="Times New Roman"/>
-                <w:i/>
-                <w:color w:val="000000"/>
-                <w:sz w:val="18"/>
-                <w:szCs w:val="18"/>
-              </w:rPr>
-              <w:t xml:space="preserve">L. </w:t>
+            <w:proofErr w:type="spellStart"/>
+            <w:r>
+              <w:rPr>
+                <w:rFonts w:ascii="Times New Roman" w:hAnsi="Times New Roman" w:cs="Times New Roman"/>
+                <w:i/>
+                <w:color w:val="000000"/>
+                <w:sz w:val="18"/>
+                <w:szCs w:val="18"/>
+              </w:rPr>
+              <w:t>Lycium</w:t>
+            </w:r>
+            <w:proofErr w:type="spellEnd"/>
+            <w:r>
+              <w:rPr>
+                <w:rFonts w:ascii="Times New Roman" w:hAnsi="Times New Roman" w:cs="Times New Roman"/>
+                <w:i/>
+                <w:color w:val="000000"/>
+                <w:sz w:val="18"/>
+                <w:szCs w:val="18"/>
+              </w:rPr>
+              <w:t xml:space="preserve"> </w:t>
             </w:r>
             <w:proofErr w:type="spellStart"/>
             <w:r>
@@ -10461,15 +11166,27 @@
                 <w:szCs w:val="18"/>
               </w:rPr>
             </w:pPr>
-            <w:r>
-              <w:rPr>
-                <w:rFonts w:ascii="Times New Roman" w:hAnsi="Times New Roman" w:cs="Times New Roman"/>
-                <w:i/>
-                <w:color w:val="000000"/>
-                <w:sz w:val="18"/>
-                <w:szCs w:val="18"/>
-              </w:rPr>
-              <w:t xml:space="preserve">L. </w:t>
+            <w:proofErr w:type="spellStart"/>
+            <w:r>
+              <w:rPr>
+                <w:rFonts w:ascii="Times New Roman" w:hAnsi="Times New Roman" w:cs="Times New Roman"/>
+                <w:i/>
+                <w:color w:val="000000"/>
+                <w:sz w:val="18"/>
+                <w:szCs w:val="18"/>
+              </w:rPr>
+              <w:t>Lycium</w:t>
+            </w:r>
+            <w:proofErr w:type="spellEnd"/>
+            <w:r>
+              <w:rPr>
+                <w:rFonts w:ascii="Times New Roman" w:hAnsi="Times New Roman" w:cs="Times New Roman"/>
+                <w:i/>
+                <w:color w:val="000000"/>
+                <w:sz w:val="18"/>
+                <w:szCs w:val="18"/>
+              </w:rPr>
+              <w:t xml:space="preserve"> </w:t>
             </w:r>
             <w:proofErr w:type="spellStart"/>
             <w:r>
@@ -10625,15 +11342,27 @@
                 <w:szCs w:val="18"/>
               </w:rPr>
             </w:pPr>
-            <w:r>
-              <w:rPr>
-                <w:rFonts w:ascii="Times New Roman" w:hAnsi="Times New Roman" w:cs="Times New Roman"/>
-                <w:i/>
-                <w:color w:val="000000"/>
-                <w:sz w:val="18"/>
-                <w:szCs w:val="18"/>
-              </w:rPr>
-              <w:t>L. </w:t>
+            <w:proofErr w:type="spellStart"/>
+            <w:r>
+              <w:rPr>
+                <w:rFonts w:ascii="Times New Roman" w:hAnsi="Times New Roman" w:cs="Times New Roman"/>
+                <w:i/>
+                <w:color w:val="000000"/>
+                <w:sz w:val="18"/>
+                <w:szCs w:val="18"/>
+              </w:rPr>
+              <w:t>Lycium</w:t>
+            </w:r>
+            <w:proofErr w:type="spellEnd"/>
+            <w:r>
+              <w:rPr>
+                <w:rFonts w:ascii="Times New Roman" w:hAnsi="Times New Roman" w:cs="Times New Roman"/>
+                <w:i/>
+                <w:color w:val="000000"/>
+                <w:sz w:val="18"/>
+                <w:szCs w:val="18"/>
+              </w:rPr>
+              <w:t> </w:t>
             </w:r>
             <w:proofErr w:type="spellStart"/>
             <w:r>
@@ -10787,15 +11516,27 @@
                 <w:szCs w:val="18"/>
               </w:rPr>
             </w:pPr>
-            <w:r>
-              <w:rPr>
-                <w:rFonts w:ascii="Times New Roman" w:hAnsi="Times New Roman" w:cs="Times New Roman"/>
-                <w:i/>
-                <w:color w:val="000000"/>
-                <w:sz w:val="18"/>
-                <w:szCs w:val="18"/>
-              </w:rPr>
-              <w:t>L. </w:t>
+            <w:proofErr w:type="spellStart"/>
+            <w:r>
+              <w:rPr>
+                <w:rFonts w:ascii="Times New Roman" w:hAnsi="Times New Roman" w:cs="Times New Roman"/>
+                <w:i/>
+                <w:color w:val="000000"/>
+                <w:sz w:val="18"/>
+                <w:szCs w:val="18"/>
+              </w:rPr>
+              <w:t>Lycium</w:t>
+            </w:r>
+            <w:proofErr w:type="spellEnd"/>
+            <w:r>
+              <w:rPr>
+                <w:rFonts w:ascii="Times New Roman" w:hAnsi="Times New Roman" w:cs="Times New Roman"/>
+                <w:i/>
+                <w:color w:val="000000"/>
+                <w:sz w:val="18"/>
+                <w:szCs w:val="18"/>
+              </w:rPr>
+              <w:t> </w:t>
             </w:r>
             <w:proofErr w:type="spellStart"/>
             <w:r>
@@ -10951,15 +11692,27 @@
                 <w:szCs w:val="18"/>
               </w:rPr>
             </w:pPr>
-            <w:r>
-              <w:rPr>
-                <w:rFonts w:ascii="Times New Roman" w:hAnsi="Times New Roman" w:cs="Times New Roman"/>
-                <w:i/>
-                <w:color w:val="000000"/>
-                <w:sz w:val="18"/>
-                <w:szCs w:val="18"/>
-              </w:rPr>
-              <w:t>L. </w:t>
+            <w:proofErr w:type="spellStart"/>
+            <w:r>
+              <w:rPr>
+                <w:rFonts w:ascii="Times New Roman" w:hAnsi="Times New Roman" w:cs="Times New Roman"/>
+                <w:i/>
+                <w:color w:val="000000"/>
+                <w:sz w:val="18"/>
+                <w:szCs w:val="18"/>
+              </w:rPr>
+              <w:t>Lycium</w:t>
+            </w:r>
+            <w:proofErr w:type="spellEnd"/>
+            <w:r>
+              <w:rPr>
+                <w:rFonts w:ascii="Times New Roman" w:hAnsi="Times New Roman" w:cs="Times New Roman"/>
+                <w:i/>
+                <w:color w:val="000000"/>
+                <w:sz w:val="18"/>
+                <w:szCs w:val="18"/>
+              </w:rPr>
+              <w:t> </w:t>
             </w:r>
             <w:proofErr w:type="spellStart"/>
             <w:r>
@@ -11124,15 +11877,27 @@
                 <w:szCs w:val="18"/>
               </w:rPr>
             </w:pPr>
-            <w:r>
-              <w:rPr>
-                <w:rFonts w:ascii="Times New Roman" w:hAnsi="Times New Roman" w:cs="Times New Roman"/>
-                <w:i/>
-                <w:color w:val="000000"/>
-                <w:sz w:val="18"/>
-                <w:szCs w:val="18"/>
-              </w:rPr>
-              <w:t>L. </w:t>
+            <w:proofErr w:type="spellStart"/>
+            <w:r>
+              <w:rPr>
+                <w:rFonts w:ascii="Times New Roman" w:hAnsi="Times New Roman" w:cs="Times New Roman"/>
+                <w:i/>
+                <w:color w:val="000000"/>
+                <w:sz w:val="18"/>
+                <w:szCs w:val="18"/>
+              </w:rPr>
+              <w:t>Lycium</w:t>
+            </w:r>
+            <w:proofErr w:type="spellEnd"/>
+            <w:r>
+              <w:rPr>
+                <w:rFonts w:ascii="Times New Roman" w:hAnsi="Times New Roman" w:cs="Times New Roman"/>
+                <w:i/>
+                <w:color w:val="000000"/>
+                <w:sz w:val="18"/>
+                <w:szCs w:val="18"/>
+              </w:rPr>
+              <w:t> </w:t>
             </w:r>
             <w:proofErr w:type="spellStart"/>
             <w:r>
@@ -11286,6 +12051,7 @@
                 <w:szCs w:val="18"/>
               </w:rPr>
             </w:pPr>
+            <w:proofErr w:type="spellStart"/>
             <w:r>
               <w:rPr>
                 <w:rFonts w:ascii="Times New Roman" w:hAnsi="Times New Roman" w:cs="Times New Roman"/>
@@ -11295,7 +12061,18 @@
                 <w:szCs w:val="18"/>
               </w:rPr>
               <w:lastRenderedPageBreak/>
-              <w:t>L. </w:t>
+              <w:t>Lycium</w:t>
+            </w:r>
+            <w:proofErr w:type="spellEnd"/>
+            <w:r>
+              <w:rPr>
+                <w:rFonts w:ascii="Times New Roman" w:hAnsi="Times New Roman" w:cs="Times New Roman"/>
+                <w:i/>
+                <w:color w:val="000000"/>
+                <w:sz w:val="18"/>
+                <w:szCs w:val="18"/>
+              </w:rPr>
+              <w:t> </w:t>
             </w:r>
             <w:proofErr w:type="spellStart"/>
             <w:r>
@@ -11450,15 +12227,27 @@
                 <w:szCs w:val="18"/>
               </w:rPr>
             </w:pPr>
-            <w:r>
-              <w:rPr>
-                <w:rFonts w:ascii="Times New Roman" w:hAnsi="Times New Roman" w:cs="Times New Roman"/>
-                <w:i/>
-                <w:color w:val="000000"/>
-                <w:sz w:val="18"/>
-                <w:szCs w:val="18"/>
-              </w:rPr>
-              <w:t>L. </w:t>
+            <w:proofErr w:type="spellStart"/>
+            <w:r>
+              <w:rPr>
+                <w:rFonts w:ascii="Times New Roman" w:hAnsi="Times New Roman" w:cs="Times New Roman"/>
+                <w:i/>
+                <w:color w:val="000000"/>
+                <w:sz w:val="18"/>
+                <w:szCs w:val="18"/>
+              </w:rPr>
+              <w:t>Lycium</w:t>
+            </w:r>
+            <w:proofErr w:type="spellEnd"/>
+            <w:r>
+              <w:rPr>
+                <w:rFonts w:ascii="Times New Roman" w:hAnsi="Times New Roman" w:cs="Times New Roman"/>
+                <w:i/>
+                <w:color w:val="000000"/>
+                <w:sz w:val="18"/>
+                <w:szCs w:val="18"/>
+              </w:rPr>
+              <w:t> </w:t>
             </w:r>
             <w:proofErr w:type="spellStart"/>
             <w:r>
@@ -11743,15 +12532,27 @@
                 <w:szCs w:val="18"/>
               </w:rPr>
             </w:pPr>
-            <w:r>
-              <w:rPr>
-                <w:rFonts w:ascii="Times New Roman" w:hAnsi="Times New Roman" w:cs="Times New Roman"/>
-                <w:i/>
-                <w:color w:val="000000"/>
-                <w:sz w:val="18"/>
-                <w:szCs w:val="18"/>
-              </w:rPr>
-              <w:t>L. </w:t>
+            <w:proofErr w:type="spellStart"/>
+            <w:r>
+              <w:rPr>
+                <w:rFonts w:ascii="Times New Roman" w:hAnsi="Times New Roman" w:cs="Times New Roman"/>
+                <w:i/>
+                <w:color w:val="000000"/>
+                <w:sz w:val="18"/>
+                <w:szCs w:val="18"/>
+              </w:rPr>
+              <w:t>Lycium</w:t>
+            </w:r>
+            <w:proofErr w:type="spellEnd"/>
+            <w:r>
+              <w:rPr>
+                <w:rFonts w:ascii="Times New Roman" w:hAnsi="Times New Roman" w:cs="Times New Roman"/>
+                <w:i/>
+                <w:color w:val="000000"/>
+                <w:sz w:val="18"/>
+                <w:szCs w:val="18"/>
+              </w:rPr>
+              <w:t> </w:t>
             </w:r>
             <w:proofErr w:type="spellStart"/>
             <w:r>
@@ -11905,15 +12706,27 @@
                 <w:szCs w:val="18"/>
               </w:rPr>
             </w:pPr>
-            <w:r>
-              <w:rPr>
-                <w:rFonts w:ascii="Times New Roman" w:hAnsi="Times New Roman" w:cs="Times New Roman"/>
-                <w:i/>
-                <w:color w:val="000000"/>
-                <w:sz w:val="18"/>
-                <w:szCs w:val="18"/>
-              </w:rPr>
-              <w:t>L. </w:t>
+            <w:proofErr w:type="spellStart"/>
+            <w:r>
+              <w:rPr>
+                <w:rFonts w:ascii="Times New Roman" w:hAnsi="Times New Roman" w:cs="Times New Roman"/>
+                <w:i/>
+                <w:color w:val="000000"/>
+                <w:sz w:val="18"/>
+                <w:szCs w:val="18"/>
+              </w:rPr>
+              <w:t>Lycium</w:t>
+            </w:r>
+            <w:proofErr w:type="spellEnd"/>
+            <w:r>
+              <w:rPr>
+                <w:rFonts w:ascii="Times New Roman" w:hAnsi="Times New Roman" w:cs="Times New Roman"/>
+                <w:i/>
+                <w:color w:val="000000"/>
+                <w:sz w:val="18"/>
+                <w:szCs w:val="18"/>
+              </w:rPr>
+              <w:t> </w:t>
             </w:r>
             <w:proofErr w:type="spellStart"/>
             <w:r>
@@ -12088,15 +12901,27 @@
                 <w:szCs w:val="18"/>
               </w:rPr>
             </w:pPr>
-            <w:r>
-              <w:rPr>
-                <w:rFonts w:ascii="Times New Roman" w:hAnsi="Times New Roman" w:cs="Times New Roman"/>
-                <w:i/>
-                <w:color w:val="000000"/>
-                <w:sz w:val="18"/>
-                <w:szCs w:val="18"/>
-              </w:rPr>
-              <w:t>L. </w:t>
+            <w:proofErr w:type="spellStart"/>
+            <w:r>
+              <w:rPr>
+                <w:rFonts w:ascii="Times New Roman" w:hAnsi="Times New Roman" w:cs="Times New Roman"/>
+                <w:i/>
+                <w:color w:val="000000"/>
+                <w:sz w:val="18"/>
+                <w:szCs w:val="18"/>
+              </w:rPr>
+              <w:t>Lycium</w:t>
+            </w:r>
+            <w:proofErr w:type="spellEnd"/>
+            <w:r>
+              <w:rPr>
+                <w:rFonts w:ascii="Times New Roman" w:hAnsi="Times New Roman" w:cs="Times New Roman"/>
+                <w:i/>
+                <w:color w:val="000000"/>
+                <w:sz w:val="18"/>
+                <w:szCs w:val="18"/>
+              </w:rPr>
+              <w:t> </w:t>
             </w:r>
             <w:proofErr w:type="spellStart"/>
             <w:r>
@@ -12240,15 +13065,27 @@
                 <w:szCs w:val="18"/>
               </w:rPr>
             </w:pPr>
-            <w:r>
-              <w:rPr>
-                <w:rFonts w:ascii="Times New Roman" w:hAnsi="Times New Roman" w:cs="Times New Roman"/>
-                <w:i/>
-                <w:color w:val="000000"/>
-                <w:sz w:val="18"/>
-                <w:szCs w:val="18"/>
-              </w:rPr>
-              <w:t>L. </w:t>
+            <w:proofErr w:type="spellStart"/>
+            <w:r>
+              <w:rPr>
+                <w:rFonts w:ascii="Times New Roman" w:hAnsi="Times New Roman" w:cs="Times New Roman"/>
+                <w:i/>
+                <w:color w:val="000000"/>
+                <w:sz w:val="18"/>
+                <w:szCs w:val="18"/>
+              </w:rPr>
+              <w:t>Lycium</w:t>
+            </w:r>
+            <w:proofErr w:type="spellEnd"/>
+            <w:r>
+              <w:rPr>
+                <w:rFonts w:ascii="Times New Roman" w:hAnsi="Times New Roman" w:cs="Times New Roman"/>
+                <w:i/>
+                <w:color w:val="000000"/>
+                <w:sz w:val="18"/>
+                <w:szCs w:val="18"/>
+              </w:rPr>
+              <w:t> </w:t>
             </w:r>
             <w:proofErr w:type="spellStart"/>
             <w:r>
@@ -12404,15 +13241,27 @@
                 <w:szCs w:val="18"/>
               </w:rPr>
             </w:pPr>
-            <w:r>
-              <w:rPr>
-                <w:rFonts w:ascii="Times New Roman" w:hAnsi="Times New Roman" w:cs="Times New Roman"/>
-                <w:i/>
-                <w:color w:val="000000"/>
-                <w:sz w:val="18"/>
-                <w:szCs w:val="18"/>
-              </w:rPr>
-              <w:t>L. </w:t>
+            <w:proofErr w:type="spellStart"/>
+            <w:r>
+              <w:rPr>
+                <w:rFonts w:ascii="Times New Roman" w:hAnsi="Times New Roman" w:cs="Times New Roman"/>
+                <w:i/>
+                <w:color w:val="000000"/>
+                <w:sz w:val="18"/>
+                <w:szCs w:val="18"/>
+              </w:rPr>
+              <w:t>Lycium</w:t>
+            </w:r>
+            <w:proofErr w:type="spellEnd"/>
+            <w:r>
+              <w:rPr>
+                <w:rFonts w:ascii="Times New Roman" w:hAnsi="Times New Roman" w:cs="Times New Roman"/>
+                <w:i/>
+                <w:color w:val="000000"/>
+                <w:sz w:val="18"/>
+                <w:szCs w:val="18"/>
+              </w:rPr>
+              <w:t> </w:t>
             </w:r>
             <w:proofErr w:type="spellStart"/>
             <w:r>
@@ -12577,15 +13426,27 @@
                 <w:szCs w:val="18"/>
               </w:rPr>
             </w:pPr>
-            <w:r>
-              <w:rPr>
-                <w:rFonts w:ascii="Times New Roman" w:hAnsi="Times New Roman" w:cs="Times New Roman"/>
-                <w:i/>
-                <w:color w:val="000000"/>
-                <w:sz w:val="18"/>
-                <w:szCs w:val="18"/>
-              </w:rPr>
-              <w:t>L. </w:t>
+            <w:proofErr w:type="spellStart"/>
+            <w:r>
+              <w:rPr>
+                <w:rFonts w:ascii="Times New Roman" w:hAnsi="Times New Roman" w:cs="Times New Roman"/>
+                <w:i/>
+                <w:color w:val="000000"/>
+                <w:sz w:val="18"/>
+                <w:szCs w:val="18"/>
+              </w:rPr>
+              <w:t>Lycium</w:t>
+            </w:r>
+            <w:proofErr w:type="spellEnd"/>
+            <w:r>
+              <w:rPr>
+                <w:rFonts w:ascii="Times New Roman" w:hAnsi="Times New Roman" w:cs="Times New Roman"/>
+                <w:i/>
+                <w:color w:val="000000"/>
+                <w:sz w:val="18"/>
+                <w:szCs w:val="18"/>
+              </w:rPr>
+              <w:t> </w:t>
             </w:r>
             <w:proofErr w:type="spellStart"/>
             <w:r>
@@ -12739,15 +13600,27 @@
                 <w:szCs w:val="18"/>
               </w:rPr>
             </w:pPr>
-            <w:r>
-              <w:rPr>
-                <w:rFonts w:ascii="Times New Roman" w:hAnsi="Times New Roman" w:cs="Times New Roman"/>
-                <w:i/>
-                <w:color w:val="000000"/>
-                <w:sz w:val="18"/>
-                <w:szCs w:val="18"/>
-              </w:rPr>
-              <w:t>L. </w:t>
+            <w:proofErr w:type="spellStart"/>
+            <w:r>
+              <w:rPr>
+                <w:rFonts w:ascii="Times New Roman" w:hAnsi="Times New Roman" w:cs="Times New Roman"/>
+                <w:i/>
+                <w:color w:val="000000"/>
+                <w:sz w:val="18"/>
+                <w:szCs w:val="18"/>
+              </w:rPr>
+              <w:t>Lycium</w:t>
+            </w:r>
+            <w:proofErr w:type="spellEnd"/>
+            <w:r>
+              <w:rPr>
+                <w:rFonts w:ascii="Times New Roman" w:hAnsi="Times New Roman" w:cs="Times New Roman"/>
+                <w:i/>
+                <w:color w:val="000000"/>
+                <w:sz w:val="18"/>
+                <w:szCs w:val="18"/>
+              </w:rPr>
+              <w:t> </w:t>
             </w:r>
             <w:proofErr w:type="spellStart"/>
             <w:r>
@@ -12901,24 +13774,56 @@
                 <w:szCs w:val="18"/>
               </w:rPr>
             </w:pPr>
-            <w:r>
-              <w:rPr>
-                <w:rFonts w:ascii="Times New Roman" w:hAnsi="Times New Roman" w:cs="Times New Roman"/>
-                <w:i/>
-                <w:color w:val="000000"/>
-                <w:sz w:val="18"/>
-                <w:szCs w:val="18"/>
-              </w:rPr>
-              <w:t>L. minimum </w:t>
-            </w:r>
-            <w:r>
-              <w:rPr>
-                <w:rFonts w:ascii="Times New Roman" w:hAnsi="Times New Roman" w:cs="Times New Roman"/>
-                <w:color w:val="000000"/>
-                <w:sz w:val="18"/>
-                <w:szCs w:val="18"/>
-              </w:rPr>
-              <w:t xml:space="preserve">C.L. </w:t>
+            <w:proofErr w:type="spellStart"/>
+            <w:r>
+              <w:rPr>
+                <w:rFonts w:ascii="Times New Roman" w:hAnsi="Times New Roman" w:cs="Times New Roman"/>
+                <w:i/>
+                <w:color w:val="000000"/>
+                <w:sz w:val="18"/>
+                <w:szCs w:val="18"/>
+              </w:rPr>
+              <w:t>Lycium</w:t>
+            </w:r>
+            <w:proofErr w:type="spellEnd"/>
+            <w:r>
+              <w:rPr>
+                <w:rFonts w:ascii="Times New Roman" w:hAnsi="Times New Roman" w:cs="Times New Roman"/>
+                <w:i/>
+                <w:color w:val="000000"/>
+                <w:sz w:val="18"/>
+                <w:szCs w:val="18"/>
+              </w:rPr>
+              <w:t> minimum </w:t>
+            </w:r>
+            <w:proofErr w:type="spellStart"/>
+            <w:r>
+              <w:rPr>
+                <w:rFonts w:ascii="Times New Roman" w:hAnsi="Times New Roman" w:cs="Times New Roman"/>
+                <w:color w:val="000000"/>
+                <w:sz w:val="18"/>
+                <w:szCs w:val="18"/>
+              </w:rPr>
+              <w:t>C.</w:t>
+            </w:r>
+            <w:r>
+              <w:rPr>
+                <w:rFonts w:ascii="Times New Roman" w:hAnsi="Times New Roman" w:cs="Times New Roman"/>
+                <w:color w:val="000000"/>
+                <w:sz w:val="18"/>
+                <w:szCs w:val="18"/>
+              </w:rPr>
+              <w:t>Lycium</w:t>
+            </w:r>
+            <w:proofErr w:type="spellEnd"/>
+            <w:r>
+              <w:rPr>
+                <w:rFonts w:ascii="Times New Roman" w:hAnsi="Times New Roman" w:cs="Times New Roman"/>
+                <w:color w:val="000000"/>
+                <w:sz w:val="18"/>
+                <w:szCs w:val="18"/>
+              </w:rPr>
+              <w:t xml:space="preserve"> </w:t>
             </w:r>
             <w:proofErr w:type="spellStart"/>
             <w:r>
@@ -13061,15 +13966,27 @@
                 <w:szCs w:val="18"/>
               </w:rPr>
             </w:pPr>
-            <w:r>
-              <w:rPr>
-                <w:rFonts w:ascii="Times New Roman" w:hAnsi="Times New Roman" w:cs="Times New Roman"/>
-                <w:i/>
-                <w:color w:val="000000"/>
-                <w:sz w:val="18"/>
-                <w:szCs w:val="18"/>
-              </w:rPr>
-              <w:t>L. </w:t>
+            <w:proofErr w:type="spellStart"/>
+            <w:r>
+              <w:rPr>
+                <w:rFonts w:ascii="Times New Roman" w:hAnsi="Times New Roman" w:cs="Times New Roman"/>
+                <w:i/>
+                <w:color w:val="000000"/>
+                <w:sz w:val="18"/>
+                <w:szCs w:val="18"/>
+              </w:rPr>
+              <w:t>Lycium</w:t>
+            </w:r>
+            <w:proofErr w:type="spellEnd"/>
+            <w:r>
+              <w:rPr>
+                <w:rFonts w:ascii="Times New Roman" w:hAnsi="Times New Roman" w:cs="Times New Roman"/>
+                <w:i/>
+                <w:color w:val="000000"/>
+                <w:sz w:val="18"/>
+                <w:szCs w:val="18"/>
+              </w:rPr>
+              <w:t> </w:t>
             </w:r>
             <w:proofErr w:type="spellStart"/>
             <w:r>
@@ -13213,15 +14130,28 @@
                 <w:szCs w:val="18"/>
               </w:rPr>
             </w:pPr>
-            <w:r>
-              <w:rPr>
-                <w:rFonts w:ascii="Times New Roman" w:hAnsi="Times New Roman" w:cs="Times New Roman"/>
-                <w:i/>
-                <w:color w:val="000000"/>
-                <w:sz w:val="18"/>
-                <w:szCs w:val="18"/>
-              </w:rPr>
-              <w:t>L. </w:t>
+            <w:proofErr w:type="spellStart"/>
+            <w:r>
+              <w:rPr>
+                <w:rFonts w:ascii="Times New Roman" w:hAnsi="Times New Roman" w:cs="Times New Roman"/>
+                <w:i/>
+                <w:color w:val="000000"/>
+                <w:sz w:val="18"/>
+                <w:szCs w:val="18"/>
+              </w:rPr>
+              <w:lastRenderedPageBreak/>
+              <w:t>Lycium</w:t>
+            </w:r>
+            <w:proofErr w:type="spellEnd"/>
+            <w:r>
+              <w:rPr>
+                <w:rFonts w:ascii="Times New Roman" w:hAnsi="Times New Roman" w:cs="Times New Roman"/>
+                <w:i/>
+                <w:color w:val="000000"/>
+                <w:sz w:val="18"/>
+                <w:szCs w:val="18"/>
+              </w:rPr>
+              <w:t> </w:t>
             </w:r>
             <w:proofErr w:type="spellStart"/>
             <w:r>
@@ -13375,15 +14305,27 @@
                 <w:szCs w:val="18"/>
               </w:rPr>
             </w:pPr>
-            <w:r>
-              <w:rPr>
-                <w:rFonts w:ascii="Times New Roman" w:hAnsi="Times New Roman" w:cs="Times New Roman"/>
-                <w:i/>
-                <w:color w:val="000000"/>
-                <w:sz w:val="18"/>
-                <w:szCs w:val="18"/>
-              </w:rPr>
-              <w:t>L. </w:t>
+            <w:proofErr w:type="spellStart"/>
+            <w:r>
+              <w:rPr>
+                <w:rFonts w:ascii="Times New Roman" w:hAnsi="Times New Roman" w:cs="Times New Roman"/>
+                <w:i/>
+                <w:color w:val="000000"/>
+                <w:sz w:val="18"/>
+                <w:szCs w:val="18"/>
+              </w:rPr>
+              <w:t>Lycium</w:t>
+            </w:r>
+            <w:proofErr w:type="spellEnd"/>
+            <w:r>
+              <w:rPr>
+                <w:rFonts w:ascii="Times New Roman" w:hAnsi="Times New Roman" w:cs="Times New Roman"/>
+                <w:i/>
+                <w:color w:val="000000"/>
+                <w:sz w:val="18"/>
+                <w:szCs w:val="18"/>
+              </w:rPr>
+              <w:t> </w:t>
             </w:r>
             <w:proofErr w:type="spellStart"/>
             <w:r>
@@ -13538,15 +14480,27 @@
                 <w:szCs w:val="18"/>
               </w:rPr>
             </w:pPr>
-            <w:r>
-              <w:rPr>
-                <w:rFonts w:ascii="Times New Roman" w:hAnsi="Times New Roman" w:cs="Times New Roman"/>
-                <w:i/>
-                <w:color w:val="000000"/>
-                <w:sz w:val="18"/>
-                <w:szCs w:val="18"/>
-              </w:rPr>
-              <w:t>L. </w:t>
+            <w:proofErr w:type="spellStart"/>
+            <w:r>
+              <w:rPr>
+                <w:rFonts w:ascii="Times New Roman" w:hAnsi="Times New Roman" w:cs="Times New Roman"/>
+                <w:i/>
+                <w:color w:val="000000"/>
+                <w:sz w:val="18"/>
+                <w:szCs w:val="18"/>
+              </w:rPr>
+              <w:t>Lycium</w:t>
+            </w:r>
+            <w:proofErr w:type="spellEnd"/>
+            <w:r>
+              <w:rPr>
+                <w:rFonts w:ascii="Times New Roman" w:hAnsi="Times New Roman" w:cs="Times New Roman"/>
+                <w:i/>
+                <w:color w:val="000000"/>
+                <w:sz w:val="18"/>
+                <w:szCs w:val="18"/>
+              </w:rPr>
+              <w:t> </w:t>
             </w:r>
             <w:proofErr w:type="spellStart"/>
             <w:r>
@@ -13731,15 +14685,27 @@
                 <w:szCs w:val="18"/>
               </w:rPr>
             </w:pPr>
-            <w:r>
-              <w:rPr>
-                <w:rFonts w:ascii="Times New Roman" w:hAnsi="Times New Roman" w:cs="Times New Roman"/>
-                <w:i/>
-                <w:color w:val="000000"/>
-                <w:sz w:val="18"/>
-                <w:szCs w:val="18"/>
-              </w:rPr>
-              <w:t>L. </w:t>
+            <w:proofErr w:type="spellStart"/>
+            <w:r>
+              <w:rPr>
+                <w:rFonts w:ascii="Times New Roman" w:hAnsi="Times New Roman" w:cs="Times New Roman"/>
+                <w:i/>
+                <w:color w:val="000000"/>
+                <w:sz w:val="18"/>
+                <w:szCs w:val="18"/>
+              </w:rPr>
+              <w:t>Lycium</w:t>
+            </w:r>
+            <w:proofErr w:type="spellEnd"/>
+            <w:r>
+              <w:rPr>
+                <w:rFonts w:ascii="Times New Roman" w:hAnsi="Times New Roman" w:cs="Times New Roman"/>
+                <w:i/>
+                <w:color w:val="000000"/>
+                <w:sz w:val="18"/>
+                <w:szCs w:val="18"/>
+              </w:rPr>
+              <w:t> </w:t>
             </w:r>
             <w:proofErr w:type="spellStart"/>
             <w:r>
@@ -13896,16 +14862,7 @@
                 <w:sz w:val="18"/>
                 <w:szCs w:val="18"/>
               </w:rPr>
-              <w:t xml:space="preserve">, for </w:t>
-            </w:r>
-            <w:r>
-              <w:rPr>
-                <w:rFonts w:ascii="Times New Roman" w:hAnsi="Times New Roman" w:cs="Times New Roman" w:hint="eastAsia"/>
-                <w:sz w:val="18"/>
-                <w:szCs w:val="18"/>
-              </w:rPr>
-              <w:lastRenderedPageBreak/>
-              <w:t>toothache and chickenpox</w:t>
+              <w:t>, for toothache and chickenpox</w:t>
             </w:r>
           </w:p>
         </w:tc>
@@ -13931,7 +14888,6 @@
                 <w:sz w:val="18"/>
                 <w:szCs w:val="18"/>
               </w:rPr>
-              <w:lastRenderedPageBreak/>
               <w:t xml:space="preserve">NAEB, 2003; FEIS, 2016; PFAF, 2016; </w:t>
             </w:r>
             <w:proofErr w:type="spellStart"/>
@@ -13941,7 +14897,6 @@
                 <w:sz w:val="18"/>
                 <w:szCs w:val="18"/>
               </w:rPr>
-              <w:lastRenderedPageBreak/>
               <w:t>Kindscher</w:t>
             </w:r>
             <w:proofErr w:type="spellEnd"/>
@@ -14028,16 +14983,27 @@
                 <w:szCs w:val="18"/>
               </w:rPr>
             </w:pPr>
-            <w:r>
-              <w:rPr>
-                <w:rFonts w:ascii="Times New Roman" w:hAnsi="Times New Roman" w:cs="Times New Roman"/>
-                <w:i/>
-                <w:color w:val="000000"/>
-                <w:sz w:val="18"/>
-                <w:szCs w:val="18"/>
-              </w:rPr>
-              <w:lastRenderedPageBreak/>
-              <w:t>L. </w:t>
+            <w:proofErr w:type="spellStart"/>
+            <w:r>
+              <w:rPr>
+                <w:rFonts w:ascii="Times New Roman" w:hAnsi="Times New Roman" w:cs="Times New Roman"/>
+                <w:i/>
+                <w:color w:val="000000"/>
+                <w:sz w:val="18"/>
+                <w:szCs w:val="18"/>
+              </w:rPr>
+              <w:t>Lycium</w:t>
+            </w:r>
+            <w:proofErr w:type="spellEnd"/>
+            <w:r>
+              <w:rPr>
+                <w:rFonts w:ascii="Times New Roman" w:hAnsi="Times New Roman" w:cs="Times New Roman"/>
+                <w:i/>
+                <w:color w:val="000000"/>
+                <w:sz w:val="18"/>
+                <w:szCs w:val="18"/>
+              </w:rPr>
+              <w:t> </w:t>
             </w:r>
             <w:proofErr w:type="spellStart"/>
             <w:r>
@@ -14203,15 +15169,27 @@
                 <w:szCs w:val="18"/>
               </w:rPr>
             </w:pPr>
-            <w:r>
-              <w:rPr>
-                <w:rFonts w:ascii="Times New Roman" w:hAnsi="Times New Roman" w:cs="Times New Roman"/>
-                <w:i/>
-                <w:color w:val="000000"/>
-                <w:sz w:val="18"/>
-                <w:szCs w:val="18"/>
-              </w:rPr>
-              <w:t>L. </w:t>
+            <w:proofErr w:type="spellStart"/>
+            <w:r>
+              <w:rPr>
+                <w:rFonts w:ascii="Times New Roman" w:hAnsi="Times New Roman" w:cs="Times New Roman"/>
+                <w:i/>
+                <w:color w:val="000000"/>
+                <w:sz w:val="18"/>
+                <w:szCs w:val="18"/>
+              </w:rPr>
+              <w:t>Lycium</w:t>
+            </w:r>
+            <w:proofErr w:type="spellEnd"/>
+            <w:r>
+              <w:rPr>
+                <w:rFonts w:ascii="Times New Roman" w:hAnsi="Times New Roman" w:cs="Times New Roman"/>
+                <w:i/>
+                <w:color w:val="000000"/>
+                <w:sz w:val="18"/>
+                <w:szCs w:val="18"/>
+              </w:rPr>
+              <w:t> </w:t>
             </w:r>
             <w:proofErr w:type="spellStart"/>
             <w:r>
@@ -14404,26 +15382,18 @@
                 <w:szCs w:val="18"/>
               </w:rPr>
             </w:pPr>
-            <w:r>
-              <w:rPr>
-                <w:rFonts w:ascii="Times New Roman" w:hAnsi="Times New Roman" w:cs="Times New Roman"/>
-                <w:i/>
-                <w:color w:val="000000"/>
-                <w:sz w:val="18"/>
-                <w:szCs w:val="18"/>
-              </w:rPr>
-              <w:t>L</w:t>
-            </w:r>
-            <w:r>
-              <w:rPr>
-                <w:rFonts w:ascii="Times New Roman" w:hAnsi="Times New Roman" w:cs="Times New Roman" w:hint="eastAsia"/>
-                <w:i/>
-                <w:color w:val="000000"/>
-                <w:sz w:val="18"/>
-                <w:szCs w:val="18"/>
-              </w:rPr>
-              <w:t>.</w:t>
-            </w:r>
+            <w:proofErr w:type="spellStart"/>
+            <w:r>
+              <w:rPr>
+                <w:rFonts w:ascii="Times New Roman" w:hAnsi="Times New Roman" w:cs="Times New Roman"/>
+                <w:i/>
+                <w:color w:val="000000"/>
+                <w:sz w:val="18"/>
+                <w:szCs w:val="18"/>
+              </w:rPr>
+              <w:t>Lycium</w:t>
+            </w:r>
+            <w:proofErr w:type="spellEnd"/>
             <w:r>
               <w:rPr>
                 <w:rFonts w:ascii="Times New Roman" w:hAnsi="Times New Roman" w:cs="Times New Roman"/>
@@ -14598,15 +15568,27 @@
                 <w:szCs w:val="18"/>
               </w:rPr>
             </w:pPr>
-            <w:r>
-              <w:rPr>
-                <w:rFonts w:ascii="Times New Roman" w:hAnsi="Times New Roman" w:cs="Times New Roman"/>
-                <w:i/>
-                <w:color w:val="000000"/>
-                <w:sz w:val="18"/>
-                <w:szCs w:val="18"/>
-              </w:rPr>
-              <w:t>L. </w:t>
+            <w:proofErr w:type="spellStart"/>
+            <w:r>
+              <w:rPr>
+                <w:rFonts w:ascii="Times New Roman" w:hAnsi="Times New Roman" w:cs="Times New Roman"/>
+                <w:i/>
+                <w:color w:val="000000"/>
+                <w:sz w:val="18"/>
+                <w:szCs w:val="18"/>
+              </w:rPr>
+              <w:t>Lycium</w:t>
+            </w:r>
+            <w:proofErr w:type="spellEnd"/>
+            <w:r>
+              <w:rPr>
+                <w:rFonts w:ascii="Times New Roman" w:hAnsi="Times New Roman" w:cs="Times New Roman"/>
+                <w:i/>
+                <w:color w:val="000000"/>
+                <w:sz w:val="18"/>
+                <w:szCs w:val="18"/>
+              </w:rPr>
+              <w:t> </w:t>
             </w:r>
             <w:proofErr w:type="spellStart"/>
             <w:r>
@@ -14750,15 +15732,27 @@
                 <w:szCs w:val="18"/>
               </w:rPr>
             </w:pPr>
-            <w:r>
-              <w:rPr>
-                <w:rFonts w:ascii="Times New Roman" w:hAnsi="Times New Roman" w:cs="Times New Roman"/>
-                <w:i/>
-                <w:color w:val="000000"/>
-                <w:sz w:val="18"/>
-                <w:szCs w:val="18"/>
-              </w:rPr>
-              <w:t>L. </w:t>
+            <w:proofErr w:type="spellStart"/>
+            <w:r>
+              <w:rPr>
+                <w:rFonts w:ascii="Times New Roman" w:hAnsi="Times New Roman" w:cs="Times New Roman"/>
+                <w:i/>
+                <w:color w:val="000000"/>
+                <w:sz w:val="18"/>
+                <w:szCs w:val="18"/>
+              </w:rPr>
+              <w:t>Lycium</w:t>
+            </w:r>
+            <w:proofErr w:type="spellEnd"/>
+            <w:r>
+              <w:rPr>
+                <w:rFonts w:ascii="Times New Roman" w:hAnsi="Times New Roman" w:cs="Times New Roman"/>
+                <w:i/>
+                <w:color w:val="000000"/>
+                <w:sz w:val="18"/>
+                <w:szCs w:val="18"/>
+              </w:rPr>
+              <w:t> </w:t>
             </w:r>
             <w:proofErr w:type="spellStart"/>
             <w:r>
@@ -14927,15 +15921,27 @@
                 <w:szCs w:val="18"/>
               </w:rPr>
             </w:pPr>
-            <w:r>
-              <w:rPr>
-                <w:rFonts w:ascii="Times New Roman" w:hAnsi="Times New Roman" w:cs="Times New Roman"/>
-                <w:i/>
-                <w:color w:val="000000"/>
-                <w:sz w:val="18"/>
-                <w:szCs w:val="18"/>
-              </w:rPr>
-              <w:t>L. </w:t>
+            <w:proofErr w:type="spellStart"/>
+            <w:r>
+              <w:rPr>
+                <w:rFonts w:ascii="Times New Roman" w:hAnsi="Times New Roman" w:cs="Times New Roman"/>
+                <w:i/>
+                <w:color w:val="000000"/>
+                <w:sz w:val="18"/>
+                <w:szCs w:val="18"/>
+              </w:rPr>
+              <w:t>Lycium</w:t>
+            </w:r>
+            <w:proofErr w:type="spellEnd"/>
+            <w:r>
+              <w:rPr>
+                <w:rFonts w:ascii="Times New Roman" w:hAnsi="Times New Roman" w:cs="Times New Roman"/>
+                <w:i/>
+                <w:color w:val="000000"/>
+                <w:sz w:val="18"/>
+                <w:szCs w:val="18"/>
+              </w:rPr>
+              <w:t> </w:t>
             </w:r>
             <w:proofErr w:type="spellStart"/>
             <w:r>
@@ -15089,15 +16095,27 @@
                 <w:szCs w:val="18"/>
               </w:rPr>
             </w:pPr>
-            <w:r>
-              <w:rPr>
-                <w:rFonts w:ascii="Times New Roman" w:hAnsi="Times New Roman" w:cs="Times New Roman"/>
-                <w:i/>
-                <w:color w:val="000000"/>
-                <w:sz w:val="18"/>
-                <w:szCs w:val="18"/>
-              </w:rPr>
-              <w:t xml:space="preserve">L. </w:t>
+            <w:proofErr w:type="spellStart"/>
+            <w:r>
+              <w:rPr>
+                <w:rFonts w:ascii="Times New Roman" w:hAnsi="Times New Roman" w:cs="Times New Roman"/>
+                <w:i/>
+                <w:color w:val="000000"/>
+                <w:sz w:val="18"/>
+                <w:szCs w:val="18"/>
+              </w:rPr>
+              <w:t>Lycium</w:t>
+            </w:r>
+            <w:proofErr w:type="spellEnd"/>
+            <w:r>
+              <w:rPr>
+                <w:rFonts w:ascii="Times New Roman" w:hAnsi="Times New Roman" w:cs="Times New Roman"/>
+                <w:i/>
+                <w:color w:val="000000"/>
+                <w:sz w:val="18"/>
+                <w:szCs w:val="18"/>
+              </w:rPr>
+              <w:t xml:space="preserve"> </w:t>
             </w:r>
             <w:proofErr w:type="spellStart"/>
             <w:r>
@@ -15129,7 +16147,25 @@
                 <w:sz w:val="18"/>
                 <w:szCs w:val="18"/>
               </w:rPr>
-              <w:t>C.L.Hitchc</w:t>
+              <w:t>C.</w:t>
+            </w:r>
+            <w:r>
+              <w:rPr>
+                <w:rFonts w:ascii="Times New Roman" w:hAnsi="Times New Roman" w:cs="Times New Roman"/>
+                <w:color w:val="000000"/>
+                <w:sz w:val="18"/>
+                <w:szCs w:val="18"/>
+              </w:rPr>
+              <w:t>Lycium</w:t>
+            </w:r>
+            <w:r>
+              <w:rPr>
+                <w:rFonts w:ascii="Times New Roman" w:hAnsi="Times New Roman" w:cs="Times New Roman"/>
+                <w:color w:val="000000"/>
+                <w:sz w:val="18"/>
+                <w:szCs w:val="18"/>
+              </w:rPr>
+              <w:t>Hitchc</w:t>
             </w:r>
             <w:proofErr w:type="spellEnd"/>
             <w:r>
@@ -15262,15 +16298,28 @@
                 <w:szCs w:val="18"/>
               </w:rPr>
             </w:pPr>
-            <w:r>
-              <w:rPr>
-                <w:rFonts w:ascii="Times New Roman" w:hAnsi="Times New Roman" w:cs="Times New Roman"/>
-                <w:i/>
-                <w:color w:val="000000"/>
-                <w:sz w:val="18"/>
-                <w:szCs w:val="18"/>
-              </w:rPr>
-              <w:t>L. </w:t>
+            <w:proofErr w:type="spellStart"/>
+            <w:r>
+              <w:rPr>
+                <w:rFonts w:ascii="Times New Roman" w:hAnsi="Times New Roman" w:cs="Times New Roman"/>
+                <w:i/>
+                <w:color w:val="000000"/>
+                <w:sz w:val="18"/>
+                <w:szCs w:val="18"/>
+              </w:rPr>
+              <w:lastRenderedPageBreak/>
+              <w:t>Lycium</w:t>
+            </w:r>
+            <w:proofErr w:type="spellEnd"/>
+            <w:r>
+              <w:rPr>
+                <w:rFonts w:ascii="Times New Roman" w:hAnsi="Times New Roman" w:cs="Times New Roman"/>
+                <w:i/>
+                <w:color w:val="000000"/>
+                <w:sz w:val="18"/>
+                <w:szCs w:val="18"/>
+              </w:rPr>
+              <w:t> </w:t>
             </w:r>
             <w:proofErr w:type="spellStart"/>
             <w:r>
@@ -15425,15 +16474,27 @@
                 <w:szCs w:val="18"/>
               </w:rPr>
             </w:pPr>
-            <w:r>
-              <w:rPr>
-                <w:rFonts w:ascii="Times New Roman" w:hAnsi="Times New Roman" w:cs="Times New Roman"/>
-                <w:i/>
-                <w:color w:val="000000"/>
-                <w:sz w:val="18"/>
-                <w:szCs w:val="18"/>
-              </w:rPr>
-              <w:t>L. </w:t>
+            <w:proofErr w:type="spellStart"/>
+            <w:r>
+              <w:rPr>
+                <w:rFonts w:ascii="Times New Roman" w:hAnsi="Times New Roman" w:cs="Times New Roman"/>
+                <w:i/>
+                <w:color w:val="000000"/>
+                <w:sz w:val="18"/>
+                <w:szCs w:val="18"/>
+              </w:rPr>
+              <w:t>Lycium</w:t>
+            </w:r>
+            <w:proofErr w:type="spellEnd"/>
+            <w:r>
+              <w:rPr>
+                <w:rFonts w:ascii="Times New Roman" w:hAnsi="Times New Roman" w:cs="Times New Roman"/>
+                <w:i/>
+                <w:color w:val="000000"/>
+                <w:sz w:val="18"/>
+                <w:szCs w:val="18"/>
+              </w:rPr>
+              <w:t> </w:t>
             </w:r>
             <w:proofErr w:type="spellStart"/>
             <w:r>
@@ -15588,15 +16649,27 @@
                 <w:szCs w:val="18"/>
               </w:rPr>
             </w:pPr>
-            <w:r>
-              <w:rPr>
-                <w:rFonts w:ascii="Times New Roman" w:hAnsi="Times New Roman" w:cs="Times New Roman"/>
-                <w:i/>
-                <w:color w:val="000000"/>
-                <w:sz w:val="18"/>
-                <w:szCs w:val="18"/>
-              </w:rPr>
-              <w:t>L. </w:t>
+            <w:proofErr w:type="spellStart"/>
+            <w:r>
+              <w:rPr>
+                <w:rFonts w:ascii="Times New Roman" w:hAnsi="Times New Roman" w:cs="Times New Roman"/>
+                <w:i/>
+                <w:color w:val="000000"/>
+                <w:sz w:val="18"/>
+                <w:szCs w:val="18"/>
+              </w:rPr>
+              <w:t>Lycium</w:t>
+            </w:r>
+            <w:proofErr w:type="spellEnd"/>
+            <w:r>
+              <w:rPr>
+                <w:rFonts w:ascii="Times New Roman" w:hAnsi="Times New Roman" w:cs="Times New Roman"/>
+                <w:i/>
+                <w:color w:val="000000"/>
+                <w:sz w:val="18"/>
+                <w:szCs w:val="18"/>
+              </w:rPr>
+              <w:t> </w:t>
             </w:r>
             <w:proofErr w:type="spellStart"/>
             <w:r>
@@ -15760,15 +16833,27 @@
                 <w:szCs w:val="18"/>
               </w:rPr>
             </w:pPr>
-            <w:r>
-              <w:rPr>
-                <w:rFonts w:ascii="Times New Roman" w:hAnsi="Times New Roman" w:cs="Times New Roman"/>
-                <w:i/>
-                <w:color w:val="000000"/>
-                <w:sz w:val="18"/>
-                <w:szCs w:val="18"/>
-              </w:rPr>
-              <w:t>L. </w:t>
+            <w:proofErr w:type="spellStart"/>
+            <w:r>
+              <w:rPr>
+                <w:rFonts w:ascii="Times New Roman" w:hAnsi="Times New Roman" w:cs="Times New Roman"/>
+                <w:i/>
+                <w:color w:val="000000"/>
+                <w:sz w:val="18"/>
+                <w:szCs w:val="18"/>
+              </w:rPr>
+              <w:t>Lycium</w:t>
+            </w:r>
+            <w:proofErr w:type="spellEnd"/>
+            <w:r>
+              <w:rPr>
+                <w:rFonts w:ascii="Times New Roman" w:hAnsi="Times New Roman" w:cs="Times New Roman"/>
+                <w:i/>
+                <w:color w:val="000000"/>
+                <w:sz w:val="18"/>
+                <w:szCs w:val="18"/>
+              </w:rPr>
+              <w:t> </w:t>
             </w:r>
             <w:proofErr w:type="spellStart"/>
             <w:r>
@@ -15934,15 +17019,27 @@
                 <w:szCs w:val="18"/>
               </w:rPr>
             </w:pPr>
-            <w:r>
-              <w:rPr>
-                <w:rFonts w:ascii="Times New Roman" w:hAnsi="Times New Roman" w:cs="Times New Roman"/>
-                <w:i/>
-                <w:color w:val="000000"/>
-                <w:sz w:val="18"/>
-                <w:szCs w:val="18"/>
-              </w:rPr>
-              <w:t>L. </w:t>
+            <w:proofErr w:type="spellStart"/>
+            <w:r>
+              <w:rPr>
+                <w:rFonts w:ascii="Times New Roman" w:hAnsi="Times New Roman" w:cs="Times New Roman"/>
+                <w:i/>
+                <w:color w:val="000000"/>
+                <w:sz w:val="18"/>
+                <w:szCs w:val="18"/>
+              </w:rPr>
+              <w:t>Lycium</w:t>
+            </w:r>
+            <w:proofErr w:type="spellEnd"/>
+            <w:r>
+              <w:rPr>
+                <w:rFonts w:ascii="Times New Roman" w:hAnsi="Times New Roman" w:cs="Times New Roman"/>
+                <w:i/>
+                <w:color w:val="000000"/>
+                <w:sz w:val="18"/>
+                <w:szCs w:val="18"/>
+              </w:rPr>
+              <w:t> </w:t>
             </w:r>
             <w:proofErr w:type="spellStart"/>
             <w:r>
@@ -16144,16 +17241,27 @@
                 <w:szCs w:val="18"/>
               </w:rPr>
             </w:pPr>
-            <w:r>
-              <w:rPr>
-                <w:rFonts w:ascii="Times New Roman" w:hAnsi="Times New Roman" w:cs="Times New Roman"/>
-                <w:i/>
-                <w:color w:val="000000"/>
-                <w:sz w:val="18"/>
-                <w:szCs w:val="18"/>
-              </w:rPr>
-              <w:lastRenderedPageBreak/>
-              <w:t>L. </w:t>
+            <w:proofErr w:type="spellStart"/>
+            <w:r>
+              <w:rPr>
+                <w:rFonts w:ascii="Times New Roman" w:hAnsi="Times New Roman" w:cs="Times New Roman"/>
+                <w:i/>
+                <w:color w:val="000000"/>
+                <w:sz w:val="18"/>
+                <w:szCs w:val="18"/>
+              </w:rPr>
+              <w:t>Lycium</w:t>
+            </w:r>
+            <w:proofErr w:type="spellEnd"/>
+            <w:r>
+              <w:rPr>
+                <w:rFonts w:ascii="Times New Roman" w:hAnsi="Times New Roman" w:cs="Times New Roman"/>
+                <w:i/>
+                <w:color w:val="000000"/>
+                <w:sz w:val="18"/>
+                <w:szCs w:val="18"/>
+              </w:rPr>
+              <w:t> </w:t>
             </w:r>
             <w:proofErr w:type="spellStart"/>
             <w:r>
@@ -16361,15 +17469,27 @@
                 <w:szCs w:val="18"/>
               </w:rPr>
             </w:pPr>
-            <w:r>
-              <w:rPr>
-                <w:rFonts w:ascii="Times New Roman" w:hAnsi="Times New Roman" w:cs="Times New Roman"/>
-                <w:i/>
-                <w:color w:val="000000"/>
-                <w:sz w:val="18"/>
-                <w:szCs w:val="18"/>
-              </w:rPr>
-              <w:t>L. </w:t>
+            <w:proofErr w:type="spellStart"/>
+            <w:r>
+              <w:rPr>
+                <w:rFonts w:ascii="Times New Roman" w:hAnsi="Times New Roman" w:cs="Times New Roman"/>
+                <w:i/>
+                <w:color w:val="000000"/>
+                <w:sz w:val="18"/>
+                <w:szCs w:val="18"/>
+              </w:rPr>
+              <w:t>Lycium</w:t>
+            </w:r>
+            <w:proofErr w:type="spellEnd"/>
+            <w:r>
+              <w:rPr>
+                <w:rFonts w:ascii="Times New Roman" w:hAnsi="Times New Roman" w:cs="Times New Roman"/>
+                <w:i/>
+                <w:color w:val="000000"/>
+                <w:sz w:val="18"/>
+                <w:szCs w:val="18"/>
+              </w:rPr>
+              <w:t> </w:t>
             </w:r>
             <w:proofErr w:type="spellStart"/>
             <w:r>
@@ -16516,6 +17636,7 @@
                 <w:lang w:val="de-DE"/>
               </w:rPr>
             </w:pPr>
+            <w:proofErr w:type="spellStart"/>
             <w:r>
               <w:rPr>
                 <w:rFonts w:ascii="Times New Roman" w:hAnsi="Times New Roman" w:cs="Times New Roman"/>
@@ -16525,7 +17646,19 @@
                 <w:szCs w:val="18"/>
                 <w:lang w:val="de-DE"/>
               </w:rPr>
-              <w:t>L. schreiteri</w:t>
+              <w:t>Lycium</w:t>
+            </w:r>
+            <w:proofErr w:type="spellEnd"/>
+            <w:r>
+              <w:rPr>
+                <w:rFonts w:ascii="Times New Roman" w:hAnsi="Times New Roman" w:cs="Times New Roman"/>
+                <w:i/>
+                <w:color w:val="000000"/>
+                <w:sz w:val="18"/>
+                <w:szCs w:val="18"/>
+                <w:lang w:val="de-DE"/>
+              </w:rPr>
+              <w:t xml:space="preserve"> schreiteri</w:t>
             </w:r>
             <w:r>
               <w:rPr>
@@ -16661,15 +17794,27 @@
                 <w:szCs w:val="18"/>
               </w:rPr>
             </w:pPr>
-            <w:r>
-              <w:rPr>
-                <w:rFonts w:ascii="Times New Roman" w:hAnsi="Times New Roman" w:cs="Times New Roman"/>
-                <w:i/>
-                <w:color w:val="000000"/>
-                <w:sz w:val="18"/>
-                <w:szCs w:val="18"/>
-              </w:rPr>
-              <w:t>L. </w:t>
+            <w:proofErr w:type="spellStart"/>
+            <w:r>
+              <w:rPr>
+                <w:rFonts w:ascii="Times New Roman" w:hAnsi="Times New Roman" w:cs="Times New Roman"/>
+                <w:i/>
+                <w:color w:val="000000"/>
+                <w:sz w:val="18"/>
+                <w:szCs w:val="18"/>
+              </w:rPr>
+              <w:t>Lycium</w:t>
+            </w:r>
+            <w:proofErr w:type="spellEnd"/>
+            <w:r>
+              <w:rPr>
+                <w:rFonts w:ascii="Times New Roman" w:hAnsi="Times New Roman" w:cs="Times New Roman"/>
+                <w:i/>
+                <w:color w:val="000000"/>
+                <w:sz w:val="18"/>
+                <w:szCs w:val="18"/>
+              </w:rPr>
+              <w:t> </w:t>
             </w:r>
             <w:proofErr w:type="spellStart"/>
             <w:r>
@@ -16873,15 +18018,27 @@
                 <w:szCs w:val="18"/>
               </w:rPr>
             </w:pPr>
-            <w:r>
-              <w:rPr>
-                <w:rFonts w:ascii="Times New Roman" w:hAnsi="Times New Roman" w:cs="Times New Roman"/>
-                <w:i/>
-                <w:color w:val="000000"/>
-                <w:sz w:val="18"/>
-                <w:szCs w:val="18"/>
-              </w:rPr>
-              <w:t>L. </w:t>
+            <w:proofErr w:type="spellStart"/>
+            <w:r>
+              <w:rPr>
+                <w:rFonts w:ascii="Times New Roman" w:hAnsi="Times New Roman" w:cs="Times New Roman"/>
+                <w:i/>
+                <w:color w:val="000000"/>
+                <w:sz w:val="18"/>
+                <w:szCs w:val="18"/>
+              </w:rPr>
+              <w:t>Lycium</w:t>
+            </w:r>
+            <w:proofErr w:type="spellEnd"/>
+            <w:r>
+              <w:rPr>
+                <w:rFonts w:ascii="Times New Roman" w:hAnsi="Times New Roman" w:cs="Times New Roman"/>
+                <w:i/>
+                <w:color w:val="000000"/>
+                <w:sz w:val="18"/>
+                <w:szCs w:val="18"/>
+              </w:rPr>
+              <w:t> </w:t>
             </w:r>
             <w:proofErr w:type="spellStart"/>
             <w:r>
@@ -17339,15 +18496,27 @@
                 <w:szCs w:val="18"/>
               </w:rPr>
             </w:pPr>
-            <w:r>
-              <w:rPr>
-                <w:rFonts w:ascii="Times New Roman" w:hAnsi="Times New Roman" w:cs="Times New Roman"/>
-                <w:i/>
-                <w:color w:val="000000"/>
-                <w:sz w:val="18"/>
-                <w:szCs w:val="18"/>
-              </w:rPr>
-              <w:t>L. </w:t>
+            <w:proofErr w:type="spellStart"/>
+            <w:r>
+              <w:rPr>
+                <w:rFonts w:ascii="Times New Roman" w:hAnsi="Times New Roman" w:cs="Times New Roman"/>
+                <w:i/>
+                <w:color w:val="000000"/>
+                <w:sz w:val="18"/>
+                <w:szCs w:val="18"/>
+              </w:rPr>
+              <w:t>Lycium</w:t>
+            </w:r>
+            <w:proofErr w:type="spellEnd"/>
+            <w:r>
+              <w:rPr>
+                <w:rFonts w:ascii="Times New Roman" w:hAnsi="Times New Roman" w:cs="Times New Roman"/>
+                <w:i/>
+                <w:color w:val="000000"/>
+                <w:sz w:val="18"/>
+                <w:szCs w:val="18"/>
+              </w:rPr>
+              <w:t> </w:t>
             </w:r>
             <w:proofErr w:type="spellStart"/>
             <w:r>
@@ -17494,6 +18663,7 @@
                 <w:lang w:val="de-DE"/>
               </w:rPr>
             </w:pPr>
+            <w:proofErr w:type="spellStart"/>
             <w:r>
               <w:rPr>
                 <w:rFonts w:ascii="Times New Roman" w:hAnsi="Times New Roman" w:cs="Times New Roman"/>
@@ -17503,7 +18673,20 @@
                 <w:szCs w:val="18"/>
                 <w:lang w:val="de-DE"/>
               </w:rPr>
-              <w:t>L. stenophyllum</w:t>
+              <w:lastRenderedPageBreak/>
+              <w:t>Lycium</w:t>
+            </w:r>
+            <w:proofErr w:type="spellEnd"/>
+            <w:r>
+              <w:rPr>
+                <w:rFonts w:ascii="Times New Roman" w:hAnsi="Times New Roman" w:cs="Times New Roman"/>
+                <w:i/>
+                <w:color w:val="000000"/>
+                <w:sz w:val="18"/>
+                <w:szCs w:val="18"/>
+                <w:lang w:val="de-DE"/>
+              </w:rPr>
+              <w:t> stenophyllum</w:t>
             </w:r>
             <w:r>
               <w:rPr>
@@ -17638,15 +18821,27 @@
                 <w:szCs w:val="18"/>
               </w:rPr>
             </w:pPr>
-            <w:r>
-              <w:rPr>
-                <w:rFonts w:ascii="Times New Roman" w:hAnsi="Times New Roman" w:cs="Times New Roman"/>
-                <w:i/>
-                <w:color w:val="000000"/>
-                <w:sz w:val="18"/>
-                <w:szCs w:val="18"/>
-              </w:rPr>
-              <w:t>L. </w:t>
+            <w:proofErr w:type="spellStart"/>
+            <w:r>
+              <w:rPr>
+                <w:rFonts w:ascii="Times New Roman" w:hAnsi="Times New Roman" w:cs="Times New Roman"/>
+                <w:i/>
+                <w:color w:val="000000"/>
+                <w:sz w:val="18"/>
+                <w:szCs w:val="18"/>
+              </w:rPr>
+              <w:t>Lycium</w:t>
+            </w:r>
+            <w:proofErr w:type="spellEnd"/>
+            <w:r>
+              <w:rPr>
+                <w:rFonts w:ascii="Times New Roman" w:hAnsi="Times New Roman" w:cs="Times New Roman"/>
+                <w:i/>
+                <w:color w:val="000000"/>
+                <w:sz w:val="18"/>
+                <w:szCs w:val="18"/>
+              </w:rPr>
+              <w:t> </w:t>
             </w:r>
             <w:proofErr w:type="spellStart"/>
             <w:r>
@@ -17792,15 +18987,27 @@
                 <w:szCs w:val="18"/>
               </w:rPr>
             </w:pPr>
-            <w:r>
-              <w:rPr>
-                <w:rFonts w:ascii="Times New Roman" w:hAnsi="Times New Roman" w:cs="Times New Roman"/>
-                <w:i/>
-                <w:color w:val="000000"/>
-                <w:sz w:val="18"/>
-                <w:szCs w:val="18"/>
-              </w:rPr>
-              <w:t>L. </w:t>
+            <w:proofErr w:type="spellStart"/>
+            <w:r>
+              <w:rPr>
+                <w:rFonts w:ascii="Times New Roman" w:hAnsi="Times New Roman" w:cs="Times New Roman"/>
+                <w:i/>
+                <w:color w:val="000000"/>
+                <w:sz w:val="18"/>
+                <w:szCs w:val="18"/>
+              </w:rPr>
+              <w:t>Lycium</w:t>
+            </w:r>
+            <w:proofErr w:type="spellEnd"/>
+            <w:r>
+              <w:rPr>
+                <w:rFonts w:ascii="Times New Roman" w:hAnsi="Times New Roman" w:cs="Times New Roman"/>
+                <w:i/>
+                <w:color w:val="000000"/>
+                <w:sz w:val="18"/>
+                <w:szCs w:val="18"/>
+              </w:rPr>
+              <w:t> </w:t>
             </w:r>
             <w:proofErr w:type="spellStart"/>
             <w:r>
@@ -17956,15 +19163,27 @@
                 <w:szCs w:val="18"/>
               </w:rPr>
             </w:pPr>
-            <w:r>
-              <w:rPr>
-                <w:rFonts w:ascii="Times New Roman" w:hAnsi="Times New Roman" w:cs="Times New Roman"/>
-                <w:i/>
-                <w:color w:val="000000"/>
-                <w:sz w:val="18"/>
-                <w:szCs w:val="18"/>
-              </w:rPr>
-              <w:t>L. </w:t>
+            <w:proofErr w:type="spellStart"/>
+            <w:r>
+              <w:rPr>
+                <w:rFonts w:ascii="Times New Roman" w:hAnsi="Times New Roman" w:cs="Times New Roman"/>
+                <w:i/>
+                <w:color w:val="000000"/>
+                <w:sz w:val="18"/>
+                <w:szCs w:val="18"/>
+              </w:rPr>
+              <w:t>Lycium</w:t>
+            </w:r>
+            <w:proofErr w:type="spellEnd"/>
+            <w:r>
+              <w:rPr>
+                <w:rFonts w:ascii="Times New Roman" w:hAnsi="Times New Roman" w:cs="Times New Roman"/>
+                <w:i/>
+                <w:color w:val="000000"/>
+                <w:sz w:val="18"/>
+                <w:szCs w:val="18"/>
+              </w:rPr>
+              <w:t> </w:t>
             </w:r>
             <w:proofErr w:type="spellStart"/>
             <w:r>
@@ -18200,15 +19419,27 @@
                 <w:szCs w:val="18"/>
               </w:rPr>
             </w:pPr>
-            <w:r>
-              <w:rPr>
-                <w:rFonts w:ascii="Times New Roman" w:hAnsi="Times New Roman" w:cs="Times New Roman"/>
-                <w:i/>
-                <w:color w:val="000000"/>
-                <w:sz w:val="18"/>
-                <w:szCs w:val="18"/>
-              </w:rPr>
-              <w:t>L. </w:t>
+            <w:proofErr w:type="spellStart"/>
+            <w:r>
+              <w:rPr>
+                <w:rFonts w:ascii="Times New Roman" w:hAnsi="Times New Roman" w:cs="Times New Roman"/>
+                <w:i/>
+                <w:color w:val="000000"/>
+                <w:sz w:val="18"/>
+                <w:szCs w:val="18"/>
+              </w:rPr>
+              <w:t>Lycium</w:t>
+            </w:r>
+            <w:proofErr w:type="spellEnd"/>
+            <w:r>
+              <w:rPr>
+                <w:rFonts w:ascii="Times New Roman" w:hAnsi="Times New Roman" w:cs="Times New Roman"/>
+                <w:i/>
+                <w:color w:val="000000"/>
+                <w:sz w:val="18"/>
+                <w:szCs w:val="18"/>
+              </w:rPr>
+              <w:t> </w:t>
             </w:r>
             <w:proofErr w:type="spellStart"/>
             <w:r>
@@ -18402,16 +19633,27 @@
                 <w:szCs w:val="18"/>
               </w:rPr>
             </w:pPr>
-            <w:r>
-              <w:rPr>
-                <w:rFonts w:ascii="Times New Roman" w:hAnsi="Times New Roman" w:cs="Times New Roman"/>
-                <w:i/>
-                <w:color w:val="000000"/>
-                <w:sz w:val="18"/>
-                <w:szCs w:val="18"/>
-              </w:rPr>
-              <w:lastRenderedPageBreak/>
-              <w:t>L. </w:t>
+            <w:proofErr w:type="spellStart"/>
+            <w:r>
+              <w:rPr>
+                <w:rFonts w:ascii="Times New Roman" w:hAnsi="Times New Roman" w:cs="Times New Roman"/>
+                <w:i/>
+                <w:color w:val="000000"/>
+                <w:sz w:val="18"/>
+                <w:szCs w:val="18"/>
+              </w:rPr>
+              <w:t>Lycium</w:t>
+            </w:r>
+            <w:proofErr w:type="spellEnd"/>
+            <w:r>
+              <w:rPr>
+                <w:rFonts w:ascii="Times New Roman" w:hAnsi="Times New Roman" w:cs="Times New Roman"/>
+                <w:i/>
+                <w:color w:val="000000"/>
+                <w:sz w:val="18"/>
+                <w:szCs w:val="18"/>
+              </w:rPr>
+              <w:t> </w:t>
             </w:r>
             <w:proofErr w:type="spellStart"/>
             <w:r>
@@ -18569,15 +19811,27 @@
                 <w:szCs w:val="18"/>
               </w:rPr>
             </w:pPr>
-            <w:r>
-              <w:rPr>
-                <w:rFonts w:ascii="Times New Roman" w:hAnsi="Times New Roman" w:cs="Times New Roman"/>
-                <w:i/>
-                <w:color w:val="000000"/>
-                <w:sz w:val="18"/>
-                <w:szCs w:val="18"/>
-              </w:rPr>
-              <w:t>L. </w:t>
+            <w:proofErr w:type="spellStart"/>
+            <w:r>
+              <w:rPr>
+                <w:rFonts w:ascii="Times New Roman" w:hAnsi="Times New Roman" w:cs="Times New Roman"/>
+                <w:i/>
+                <w:color w:val="000000"/>
+                <w:sz w:val="18"/>
+                <w:szCs w:val="18"/>
+              </w:rPr>
+              <w:t>Lycium</w:t>
+            </w:r>
+            <w:proofErr w:type="spellEnd"/>
+            <w:r>
+              <w:rPr>
+                <w:rFonts w:ascii="Times New Roman" w:hAnsi="Times New Roman" w:cs="Times New Roman"/>
+                <w:i/>
+                <w:color w:val="000000"/>
+                <w:sz w:val="18"/>
+                <w:szCs w:val="18"/>
+              </w:rPr>
+              <w:t> </w:t>
             </w:r>
             <w:proofErr w:type="spellStart"/>
             <w:r>
@@ -18802,6 +20056,7 @@
                 <w:lang w:val="de-DE"/>
               </w:rPr>
             </w:pPr>
+            <w:proofErr w:type="spellStart"/>
             <w:r>
               <w:rPr>
                 <w:rFonts w:ascii="Times New Roman" w:hAnsi="Times New Roman" w:cs="Times New Roman"/>
@@ -18811,7 +20066,19 @@
                 <w:szCs w:val="18"/>
                 <w:lang w:val="de-DE"/>
               </w:rPr>
-              <w:t>L. truncatum </w:t>
+              <w:t>Lycium</w:t>
+            </w:r>
+            <w:proofErr w:type="spellEnd"/>
+            <w:r>
+              <w:rPr>
+                <w:rFonts w:ascii="Times New Roman" w:hAnsi="Times New Roman" w:cs="Times New Roman"/>
+                <w:i/>
+                <w:color w:val="000000"/>
+                <w:sz w:val="18"/>
+                <w:szCs w:val="18"/>
+                <w:lang w:val="de-DE"/>
+              </w:rPr>
+              <w:t> truncatum </w:t>
             </w:r>
             <w:r>
               <w:rPr>
@@ -18967,15 +20234,27 @@
                 <w:szCs w:val="18"/>
               </w:rPr>
             </w:pPr>
-            <w:r>
-              <w:rPr>
-                <w:rFonts w:ascii="Times New Roman" w:hAnsi="Times New Roman" w:cs="Times New Roman"/>
-                <w:i/>
-                <w:color w:val="000000"/>
-                <w:sz w:val="18"/>
-                <w:szCs w:val="18"/>
-              </w:rPr>
-              <w:t>L. </w:t>
+            <w:proofErr w:type="spellStart"/>
+            <w:r>
+              <w:rPr>
+                <w:rFonts w:ascii="Times New Roman" w:hAnsi="Times New Roman" w:cs="Times New Roman"/>
+                <w:i/>
+                <w:color w:val="000000"/>
+                <w:sz w:val="18"/>
+                <w:szCs w:val="18"/>
+              </w:rPr>
+              <w:t>Lycium</w:t>
+            </w:r>
+            <w:proofErr w:type="spellEnd"/>
+            <w:r>
+              <w:rPr>
+                <w:rFonts w:ascii="Times New Roman" w:hAnsi="Times New Roman" w:cs="Times New Roman"/>
+                <w:i/>
+                <w:color w:val="000000"/>
+                <w:sz w:val="18"/>
+                <w:szCs w:val="18"/>
+              </w:rPr>
+              <w:t> </w:t>
             </w:r>
             <w:proofErr w:type="spellStart"/>
             <w:r>
@@ -19192,15 +20471,27 @@
                 <w:szCs w:val="18"/>
               </w:rPr>
             </w:pPr>
-            <w:r>
-              <w:rPr>
-                <w:rFonts w:ascii="Times New Roman" w:hAnsi="Times New Roman" w:cs="Times New Roman"/>
-                <w:i/>
-                <w:color w:val="000000"/>
-                <w:sz w:val="18"/>
-                <w:szCs w:val="18"/>
-              </w:rPr>
-              <w:t>L. </w:t>
+            <w:proofErr w:type="spellStart"/>
+            <w:r>
+              <w:rPr>
+                <w:rFonts w:ascii="Times New Roman" w:hAnsi="Times New Roman" w:cs="Times New Roman"/>
+                <w:i/>
+                <w:color w:val="000000"/>
+                <w:sz w:val="18"/>
+                <w:szCs w:val="18"/>
+              </w:rPr>
+              <w:t>Lycium</w:t>
+            </w:r>
+            <w:proofErr w:type="spellEnd"/>
+            <w:r>
+              <w:rPr>
+                <w:rFonts w:ascii="Times New Roman" w:hAnsi="Times New Roman" w:cs="Times New Roman"/>
+                <w:i/>
+                <w:color w:val="000000"/>
+                <w:sz w:val="18"/>
+                <w:szCs w:val="18"/>
+              </w:rPr>
+              <w:t> </w:t>
             </w:r>
             <w:proofErr w:type="spellStart"/>
             <w:r>
@@ -19368,15 +20659,27 @@
                 <w:szCs w:val="18"/>
               </w:rPr>
             </w:pPr>
-            <w:r>
-              <w:rPr>
-                <w:rFonts w:ascii="Times New Roman" w:hAnsi="Times New Roman" w:cs="Times New Roman"/>
-                <w:i/>
-                <w:color w:val="000000"/>
-                <w:sz w:val="18"/>
-                <w:szCs w:val="18"/>
-              </w:rPr>
-              <w:t>L. </w:t>
+            <w:proofErr w:type="spellStart"/>
+            <w:r>
+              <w:rPr>
+                <w:rFonts w:ascii="Times New Roman" w:hAnsi="Times New Roman" w:cs="Times New Roman"/>
+                <w:i/>
+                <w:color w:val="000000"/>
+                <w:sz w:val="18"/>
+                <w:szCs w:val="18"/>
+              </w:rPr>
+              <w:t>Lycium</w:t>
+            </w:r>
+            <w:proofErr w:type="spellEnd"/>
+            <w:r>
+              <w:rPr>
+                <w:rFonts w:ascii="Times New Roman" w:hAnsi="Times New Roman" w:cs="Times New Roman"/>
+                <w:i/>
+                <w:color w:val="000000"/>
+                <w:sz w:val="18"/>
+                <w:szCs w:val="18"/>
+              </w:rPr>
+              <w:t> </w:t>
             </w:r>
             <w:proofErr w:type="spellStart"/>
             <w:r>
@@ -19535,15 +20838,28 @@
                 <w:szCs w:val="18"/>
               </w:rPr>
             </w:pPr>
-            <w:r>
-              <w:rPr>
-                <w:rFonts w:ascii="Times New Roman" w:hAnsi="Times New Roman" w:cs="Times New Roman"/>
-                <w:i/>
-                <w:color w:val="000000"/>
-                <w:sz w:val="18"/>
-                <w:szCs w:val="18"/>
-              </w:rPr>
-              <w:t>L. </w:t>
+            <w:proofErr w:type="spellStart"/>
+            <w:r>
+              <w:rPr>
+                <w:rFonts w:ascii="Times New Roman" w:hAnsi="Times New Roman" w:cs="Times New Roman"/>
+                <w:i/>
+                <w:color w:val="000000"/>
+                <w:sz w:val="18"/>
+                <w:szCs w:val="18"/>
+              </w:rPr>
+              <w:lastRenderedPageBreak/>
+              <w:t>Lycium</w:t>
+            </w:r>
+            <w:proofErr w:type="spellEnd"/>
+            <w:r>
+              <w:rPr>
+                <w:rFonts w:ascii="Times New Roman" w:hAnsi="Times New Roman" w:cs="Times New Roman"/>
+                <w:i/>
+                <w:color w:val="000000"/>
+                <w:sz w:val="18"/>
+                <w:szCs w:val="18"/>
+              </w:rPr>
+              <w:t> </w:t>
             </w:r>
             <w:proofErr w:type="spellStart"/>
             <w:r>
@@ -19704,15 +21020,27 @@
                 <w:szCs w:val="18"/>
               </w:rPr>
             </w:pPr>
-            <w:r>
-              <w:rPr>
-                <w:rFonts w:ascii="Times New Roman" w:hAnsi="Times New Roman" w:cs="Times New Roman"/>
-                <w:i/>
-                <w:color w:val="000000"/>
-                <w:sz w:val="18"/>
-                <w:szCs w:val="18"/>
-              </w:rPr>
-              <w:t>L. </w:t>
+            <w:proofErr w:type="spellStart"/>
+            <w:r>
+              <w:rPr>
+                <w:rFonts w:ascii="Times New Roman" w:hAnsi="Times New Roman" w:cs="Times New Roman"/>
+                <w:i/>
+                <w:color w:val="000000"/>
+                <w:sz w:val="18"/>
+                <w:szCs w:val="18"/>
+              </w:rPr>
+              <w:t>Lycium</w:t>
+            </w:r>
+            <w:proofErr w:type="spellEnd"/>
+            <w:r>
+              <w:rPr>
+                <w:rFonts w:ascii="Times New Roman" w:hAnsi="Times New Roman" w:cs="Times New Roman"/>
+                <w:i/>
+                <w:color w:val="000000"/>
+                <w:sz w:val="18"/>
+                <w:szCs w:val="18"/>
+              </w:rPr>
+              <w:t> </w:t>
             </w:r>
             <w:proofErr w:type="spellStart"/>
             <w:r>
@@ -19871,6 +21199,7 @@
           </w:p>
         </w:tc>
       </w:tr>
+      <w:bookmarkEnd w:id="0"/>
       <w:tr>
         <w:trPr>
           <w:trHeight w:val="209"/>
@@ -20072,8 +21401,6 @@
         </w:tc>
       </w:tr>
     </w:tbl>
-    <w:bookmarkStart w:id="0" w:name="_GoBack"/>
-    <w:bookmarkEnd w:id="0"/>
     <w:p>
       <w:r>
         <w:fldChar w:fldCharType="begin">
@@ -20188,9 +21515,6 @@
         <w:instrText>ADDIN CNKISM.UserStyle</w:instrText>
       </w:r>
       <w:r>
-        <w:fldChar w:fldCharType="separate"/>
-      </w:r>
-      <w:r>
         <w:fldChar w:fldCharType="end"/>
       </w:r>
     </w:p>
@@ -20205,7 +21529,7 @@
 </file>
 
 <file path=word/endnotes.xml><?xml version="1.0" encoding="utf-8"?>
-<w:endnotes xmlns:wpc="http://schemas.microsoft.com/office/word/2010/wordprocessingCanvas" xmlns:mc="http://schemas.openxmlformats.org/markup-compatibility/2006" xmlns:o="urn:schemas-microsoft-com:office:office" xmlns:r="http://schemas.openxmlformats.org/officeDocument/2006/relationships" xmlns:m="http://schemas.openxmlformats.org/officeDocument/2006/math" xmlns:v="urn:schemas-microsoft-com:vml" xmlns:wp14="http://schemas.microsoft.com/office/word/2010/wordprocessingDrawing" xmlns:wp="http://schemas.openxmlformats.org/drawingml/2006/wordprocessingDrawing" xmlns:w10="urn:schemas-microsoft-com:office:word" xmlns:w="http://schemas.openxmlformats.org/wordprocessingml/2006/main" xmlns:w14="http://schemas.microsoft.com/office/word/2010/wordml" xmlns:wpg="http://schemas.microsoft.com/office/word/2010/wordprocessingGroup" xmlns:wpi="http://schemas.microsoft.com/office/word/2010/wordprocessingInk" xmlns:wne="http://schemas.microsoft.com/office/word/2006/wordml" xmlns:wps="http://schemas.microsoft.com/office/word/2010/wordprocessingShape" mc:Ignorable="w14 wp14">
+<w:endnotes xmlns:wpc="http://schemas.microsoft.com/office/word/2010/wordprocessingCanvas" xmlns:mo="http://schemas.microsoft.com/office/mac/office/2008/main" xmlns:mc="http://schemas.openxmlformats.org/markup-compatibility/2006" xmlns:mv="urn:schemas-microsoft-com:mac:vml" xmlns:o="urn:schemas-microsoft-com:office:office" xmlns:r="http://schemas.openxmlformats.org/officeDocument/2006/relationships" xmlns:m="http://schemas.openxmlformats.org/officeDocument/2006/math" xmlns:v="urn:schemas-microsoft-com:vml" xmlns:wp14="http://schemas.microsoft.com/office/word/2010/wordprocessingDrawing" xmlns:wp="http://schemas.openxmlformats.org/drawingml/2006/wordprocessingDrawing" xmlns:w10="urn:schemas-microsoft-com:office:word" xmlns:w="http://schemas.openxmlformats.org/wordprocessingml/2006/main" xmlns:w14="http://schemas.microsoft.com/office/word/2010/wordml" xmlns:wpg="http://schemas.microsoft.com/office/word/2010/wordprocessingGroup" xmlns:wpi="http://schemas.microsoft.com/office/word/2010/wordprocessingInk" xmlns:wne="http://schemas.microsoft.com/office/word/2006/wordml" xmlns:wps="http://schemas.microsoft.com/office/word/2010/wordprocessingShape" mc:Ignorable="w14 wp14">
   <w:endnote w:type="separator" w:id="-1">
     <w:p>
       <w:r>
@@ -20224,7 +21548,7 @@
 </file>
 
 <file path=word/footnotes.xml><?xml version="1.0" encoding="utf-8"?>
-<w:footnotes xmlns:wpc="http://schemas.microsoft.com/office/word/2010/wordprocessingCanvas" xmlns:mc="http://schemas.openxmlformats.org/markup-compatibility/2006" xmlns:o="urn:schemas-microsoft-com:office:office" xmlns:r="http://schemas.openxmlformats.org/officeDocument/2006/relationships" xmlns:m="http://schemas.openxmlformats.org/officeDocument/2006/math" xmlns:v="urn:schemas-microsoft-com:vml" xmlns:wp14="http://schemas.microsoft.com/office/word/2010/wordprocessingDrawing" xmlns:wp="http://schemas.openxmlformats.org/drawingml/2006/wordprocessingDrawing" xmlns:w10="urn:schemas-microsoft-com:office:word" xmlns:w="http://schemas.openxmlformats.org/wordprocessingml/2006/main" xmlns:w14="http://schemas.microsoft.com/office/word/2010/wordml" xmlns:wpg="http://schemas.microsoft.com/office/word/2010/wordprocessingGroup" xmlns:wpi="http://schemas.microsoft.com/office/word/2010/wordprocessingInk" xmlns:wne="http://schemas.microsoft.com/office/word/2006/wordml" xmlns:wps="http://schemas.microsoft.com/office/word/2010/wordprocessingShape" mc:Ignorable="w14 wp14">
+<w:footnotes xmlns:wpc="http://schemas.microsoft.com/office/word/2010/wordprocessingCanvas" xmlns:mo="http://schemas.microsoft.com/office/mac/office/2008/main" xmlns:mc="http://schemas.openxmlformats.org/markup-compatibility/2006" xmlns:mv="urn:schemas-microsoft-com:mac:vml" xmlns:o="urn:schemas-microsoft-com:office:office" xmlns:r="http://schemas.openxmlformats.org/officeDocument/2006/relationships" xmlns:m="http://schemas.openxmlformats.org/officeDocument/2006/math" xmlns:v="urn:schemas-microsoft-com:vml" xmlns:wp14="http://schemas.microsoft.com/office/word/2010/wordprocessingDrawing" xmlns:wp="http://schemas.openxmlformats.org/drawingml/2006/wordprocessingDrawing" xmlns:w10="urn:schemas-microsoft-com:office:word" xmlns:w="http://schemas.openxmlformats.org/wordprocessingml/2006/main" xmlns:w14="http://schemas.microsoft.com/office/word/2010/wordml" xmlns:wpg="http://schemas.microsoft.com/office/word/2010/wordprocessingGroup" xmlns:wpi="http://schemas.microsoft.com/office/word/2010/wordprocessingInk" xmlns:wne="http://schemas.microsoft.com/office/word/2006/wordml" xmlns:wps="http://schemas.microsoft.com/office/word/2010/wordprocessingShape" mc:Ignorable="w14 wp14">
   <w:footnote w:type="separator" w:id="-1">
     <w:p>
       <w:r>
@@ -20256,7 +21580,7 @@
     </w:rPrDefault>
     <w:pPrDefault/>
   </w:docDefaults>
-  <w:latentStyles w:defLockedState="0" w:defUIPriority="99" w:defSemiHidden="1" w:defUnhideWhenUsed="1" w:defQFormat="0" w:count="267">
+  <w:latentStyles w:defLockedState="0" w:defUIPriority="99" w:defSemiHidden="1" w:defUnhideWhenUsed="1" w:defQFormat="0" w:count="276">
     <w:lsdException w:name="Normal" w:semiHidden="0" w:uiPriority="0" w:unhideWhenUsed="0" w:qFormat="1"/>
     <w:lsdException w:name="heading 1" w:semiHidden="0" w:uiPriority="9" w:unhideWhenUsed="0" w:qFormat="1"/>
     <w:lsdException w:name="heading 2" w:uiPriority="9" w:qFormat="1"/>
@@ -20408,7 +21732,7 @@
     <w:name w:val="heading 1"/>
     <w:basedOn w:val="a"/>
     <w:next w:val="a"/>
-    <w:link w:val="1Char"/>
+    <w:link w:val="10"/>
     <w:uiPriority w:val="9"/>
     <w:qFormat/>
     <w:rsid w:val="00FB49CF"/>
@@ -20457,8 +21781,8 @@
     <w:semiHidden/>
     <w:unhideWhenUsed/>
   </w:style>
-  <w:style w:type="character" w:customStyle="1" w:styleId="1Char">
-    <w:name w:val="标题 1 Char"/>
+  <w:style w:type="character" w:customStyle="1" w:styleId="10">
+    <w:name w:val="标题 1字符"/>
     <w:basedOn w:val="a0"/>
     <w:link w:val="1"/>
     <w:uiPriority w:val="9"/>
@@ -20476,7 +21800,7 @@
   <w:style w:type="paragraph" w:styleId="a3">
     <w:name w:val="header"/>
     <w:basedOn w:val="a"/>
-    <w:link w:val="Char"/>
+    <w:link w:val="a4"/>
     <w:uiPriority w:val="99"/>
     <w:unhideWhenUsed/>
     <w:rsid w:val="00B12879"/>
@@ -20496,8 +21820,8 @@
       <w:szCs w:val="18"/>
     </w:rPr>
   </w:style>
-  <w:style w:type="character" w:customStyle="1" w:styleId="Char">
-    <w:name w:val="页眉 Char"/>
+  <w:style w:type="character" w:customStyle="1" w:styleId="a4">
+    <w:name w:val="页眉字符"/>
     <w:basedOn w:val="a0"/>
     <w:link w:val="a3"/>
     <w:uiPriority w:val="99"/>
@@ -20507,10 +21831,10 @@
       <w:szCs w:val="18"/>
     </w:rPr>
   </w:style>
-  <w:style w:type="paragraph" w:styleId="a4">
+  <w:style w:type="paragraph" w:styleId="a5">
     <w:name w:val="footer"/>
     <w:basedOn w:val="a"/>
-    <w:link w:val="Char0"/>
+    <w:link w:val="a6"/>
     <w:uiPriority w:val="99"/>
     <w:unhideWhenUsed/>
     <w:rsid w:val="00B12879"/>
@@ -20527,10 +21851,10 @@
       <w:szCs w:val="18"/>
     </w:rPr>
   </w:style>
-  <w:style w:type="character" w:customStyle="1" w:styleId="Char0">
-    <w:name w:val="页脚 Char"/>
+  <w:style w:type="character" w:customStyle="1" w:styleId="a6">
+    <w:name w:val="页脚字符"/>
     <w:basedOn w:val="a0"/>
-    <w:link w:val="a4"/>
+    <w:link w:val="a5"/>
     <w:uiPriority w:val="99"/>
     <w:rsid w:val="00B12879"/>
     <w:rPr>
@@ -20542,7 +21866,7 @@
 </file>
 
 <file path=word/stylesWithEffects.xml><?xml version="1.0" encoding="utf-8"?>
-<w:styles xmlns:wpc="http://schemas.microsoft.com/office/word/2010/wordprocessingCanvas" xmlns:mc="http://schemas.openxmlformats.org/markup-compatibility/2006" xmlns:o="urn:schemas-microsoft-com:office:office" xmlns:r="http://schemas.openxmlformats.org/officeDocument/2006/relationships" xmlns:m="http://schemas.openxmlformats.org/officeDocument/2006/math" xmlns:v="urn:schemas-microsoft-com:vml" xmlns:wp14="http://schemas.microsoft.com/office/word/2010/wordprocessingDrawing" xmlns:wp="http://schemas.openxmlformats.org/drawingml/2006/wordprocessingDrawing" xmlns:w10="urn:schemas-microsoft-com:office:word" xmlns:w="http://schemas.openxmlformats.org/wordprocessingml/2006/main" xmlns:w14="http://schemas.microsoft.com/office/word/2010/wordml" xmlns:wpg="http://schemas.microsoft.com/office/word/2010/wordprocessingGroup" xmlns:wpi="http://schemas.microsoft.com/office/word/2010/wordprocessingInk" xmlns:wne="http://schemas.microsoft.com/office/word/2006/wordml" xmlns:wps="http://schemas.microsoft.com/office/word/2010/wordprocessingShape" mc:Ignorable="w14 wp14">
+<w:styles xmlns:wpc="http://schemas.microsoft.com/office/word/2010/wordprocessingCanvas" xmlns:mo="http://schemas.microsoft.com/office/mac/office/2008/main" xmlns:mc="http://schemas.openxmlformats.org/markup-compatibility/2006" xmlns:mv="urn:schemas-microsoft-com:mac:vml" xmlns:o="urn:schemas-microsoft-com:office:office" xmlns:r="http://schemas.openxmlformats.org/officeDocument/2006/relationships" xmlns:m="http://schemas.openxmlformats.org/officeDocument/2006/math" xmlns:v="urn:schemas-microsoft-com:vml" xmlns:wp14="http://schemas.microsoft.com/office/word/2010/wordprocessingDrawing" xmlns:wp="http://schemas.openxmlformats.org/drawingml/2006/wordprocessingDrawing" xmlns:w10="urn:schemas-microsoft-com:office:word" xmlns:w="http://schemas.openxmlformats.org/wordprocessingml/2006/main" xmlns:w14="http://schemas.microsoft.com/office/word/2010/wordml" xmlns:wpg="http://schemas.microsoft.com/office/word/2010/wordprocessingGroup" xmlns:wpi="http://schemas.microsoft.com/office/word/2010/wordprocessingInk" xmlns:wne="http://schemas.microsoft.com/office/word/2006/wordml" xmlns:wps="http://schemas.microsoft.com/office/word/2010/wordprocessingShape" mc:Ignorable="w14 wp14">
   <w:docDefaults>
     <w:rPrDefault>
       <w:rPr>
@@ -20555,7 +21879,7 @@
     </w:rPrDefault>
     <w:pPrDefault/>
   </w:docDefaults>
-  <w:latentStyles w:defLockedState="0" w:defUIPriority="99" w:defSemiHidden="1" w:defUnhideWhenUsed="1" w:defQFormat="0" w:count="267">
+  <w:latentStyles w:defLockedState="0" w:defUIPriority="99" w:defSemiHidden="1" w:defUnhideWhenUsed="1" w:defQFormat="0" w:count="276">
     <w:lsdException w:name="Normal" w:semiHidden="0" w:uiPriority="0" w:unhideWhenUsed="0" w:qFormat="1"/>
     <w:lsdException w:name="heading 1" w:semiHidden="0" w:uiPriority="9" w:unhideWhenUsed="0" w:qFormat="1"/>
     <w:lsdException w:name="heading 2" w:uiPriority="9" w:qFormat="1"/>
@@ -20707,7 +22031,7 @@
     <w:name w:val="heading 1"/>
     <w:basedOn w:val="a"/>
     <w:next w:val="a"/>
-    <w:link w:val="1Char"/>
+    <w:link w:val="10"/>
     <w:uiPriority w:val="9"/>
     <w:qFormat/>
     <w:rsid w:val="00FB49CF"/>
@@ -20756,8 +22080,8 @@
     <w:semiHidden/>
     <w:unhideWhenUsed/>
   </w:style>
-  <w:style w:type="character" w:customStyle="1" w:styleId="1Char">
-    <w:name w:val="标题 1 Char"/>
+  <w:style w:type="character" w:customStyle="1" w:styleId="10">
+    <w:name w:val="标题 1字符"/>
     <w:basedOn w:val="a0"/>
     <w:link w:val="1"/>
     <w:uiPriority w:val="9"/>
@@ -20775,7 +22099,7 @@
   <w:style w:type="paragraph" w:styleId="a3">
     <w:name w:val="header"/>
     <w:basedOn w:val="a"/>
-    <w:link w:val="Char"/>
+    <w:link w:val="a4"/>
     <w:uiPriority w:val="99"/>
     <w:unhideWhenUsed/>
     <w:rsid w:val="00B12879"/>
@@ -20795,8 +22119,8 @@
       <w:szCs w:val="18"/>
     </w:rPr>
   </w:style>
-  <w:style w:type="character" w:customStyle="1" w:styleId="Char">
-    <w:name w:val="页眉 Char"/>
+  <w:style w:type="character" w:customStyle="1" w:styleId="a4">
+    <w:name w:val="页眉字符"/>
     <w:basedOn w:val="a0"/>
     <w:link w:val="a3"/>
     <w:uiPriority w:val="99"/>
@@ -20806,10 +22130,10 @@
       <w:szCs w:val="18"/>
     </w:rPr>
   </w:style>
-  <w:style w:type="paragraph" w:styleId="a4">
+  <w:style w:type="paragraph" w:styleId="a5">
     <w:name w:val="footer"/>
     <w:basedOn w:val="a"/>
-    <w:link w:val="Char0"/>
+    <w:link w:val="a6"/>
     <w:uiPriority w:val="99"/>
     <w:unhideWhenUsed/>
     <w:rsid w:val="00B12879"/>
@@ -20826,10 +22150,10 @@
       <w:szCs w:val="18"/>
     </w:rPr>
   </w:style>
-  <w:style w:type="character" w:customStyle="1" w:styleId="Char0">
-    <w:name w:val="页脚 Char"/>
+  <w:style w:type="character" w:customStyle="1" w:styleId="a6">
+    <w:name w:val="页脚字符"/>
     <w:basedOn w:val="a0"/>
-    <w:link w:val="a4"/>
+    <w:link w:val="a5"/>
     <w:uiPriority w:val="99"/>
     <w:rsid w:val="00B12879"/>
     <w:rPr>

</xml_diff>